<commit_message>
added questions 11 - 10
</commit_message>
<xml_diff>
--- a/Quiz21to10.docx
+++ b/Quiz21to10.docx
@@ -9,8 +9,6 @@
           <w:rFonts w:cstheme="minorHAnsi"/>
           <w:b/>
           <w:bCs/>
-          <w:sz w:val="24"/>
-          <w:szCs w:val="24"/>
           <w:u w:val="single"/>
         </w:rPr>
       </w:pPr>
@@ -19,8 +17,6 @@
           <w:rFonts w:cstheme="minorHAnsi"/>
           <w:b/>
           <w:bCs/>
-          <w:sz w:val="24"/>
-          <w:szCs w:val="24"/>
           <w:u w:val="single"/>
         </w:rPr>
         <w:t>Quiz 2</w:t>
@@ -42,7 +38,7 @@
         <w:rPr>
           <w:rFonts w:cstheme="minorHAnsi"/>
         </w:rPr>
-        <w:t>10</w:t>
+        <w:t>20</w:t>
       </w:r>
     </w:p>
     <w:p>
@@ -155,6 +151,17 @@
     <w:p>
       <w:pPr>
         <w:pStyle w:val="ListParagraph"/>
+        <w:shd w:val="clear" w:color="auto" w:fill="FFFFFF"/>
+        <w:spacing w:before="60" w:after="100" w:afterAutospacing="1" w:line="240" w:lineRule="auto"/>
+        <w:rPr>
+          <w:rFonts w:eastAsia="Times New Roman" w:cstheme="minorHAnsi"/>
+          <w:lang w:eastAsia="en-GB"/>
+        </w:rPr>
+      </w:pPr>
+    </w:p>
+    <w:p>
+      <w:pPr>
+        <w:pStyle w:val="ListParagraph"/>
         <w:rPr>
           <w:rFonts w:eastAsia="Times New Roman" w:cstheme="minorHAnsi"/>
           <w:lang w:eastAsia="en-GB"/>
@@ -603,6 +610,30 @@
     </w:p>
     <w:p>
       <w:pPr>
+        <w:shd w:val="clear" w:color="auto" w:fill="FFFFFF"/>
+        <w:spacing w:before="60" w:after="100" w:afterAutospacing="1" w:line="240" w:lineRule="auto"/>
+        <w:ind w:left="720"/>
+        <w:rPr>
+          <w:rFonts w:eastAsia="Times New Roman" w:cstheme="minorHAnsi"/>
+          <w:color w:val="24292E"/>
+          <w:lang w:eastAsia="en-GB"/>
+        </w:rPr>
+      </w:pPr>
+    </w:p>
+    <w:p>
+      <w:pPr>
+        <w:shd w:val="clear" w:color="auto" w:fill="FFFFFF"/>
+        <w:spacing w:before="60" w:after="100" w:afterAutospacing="1" w:line="240" w:lineRule="auto"/>
+        <w:ind w:left="720"/>
+        <w:rPr>
+          <w:rFonts w:eastAsia="Times New Roman" w:cstheme="minorHAnsi"/>
+          <w:color w:val="24292E"/>
+          <w:lang w:eastAsia="en-GB"/>
+        </w:rPr>
+      </w:pPr>
+    </w:p>
+    <w:p>
+      <w:pPr>
         <w:numPr>
           <w:ilvl w:val="0"/>
           <w:numId w:val="3"/>
@@ -611,16 +642,15 @@
         <w:spacing w:before="60" w:after="100" w:afterAutospacing="1" w:line="240" w:lineRule="auto"/>
         <w:rPr>
           <w:rFonts w:eastAsia="Times New Roman" w:cstheme="minorHAnsi"/>
-          <w:color w:val="24292E"/>
-          <w:lang w:eastAsia="en-GB"/>
-        </w:rPr>
-      </w:pPr>
-      <w:r>
-        <w:rPr>
-          <w:rFonts w:eastAsia="Times New Roman" w:cstheme="minorHAnsi"/>
-          <w:color w:val="24292E"/>
-          <w:lang w:eastAsia="en-GB"/>
-        </w:rPr>
+          <w:lang w:eastAsia="en-GB"/>
+        </w:rPr>
+      </w:pPr>
+      <w:r>
+        <w:rPr>
+          <w:rFonts w:eastAsia="Times New Roman" w:cstheme="minorHAnsi"/>
+          <w:lang w:eastAsia="en-GB"/>
+        </w:rPr>
+        <w:lastRenderedPageBreak/>
         <w:t>What is Scrum?</w:t>
       </w:r>
     </w:p>
@@ -631,14 +661,14 @@
         <w:ind w:left="555"/>
         <w:rPr>
           <w:rFonts w:eastAsia="Times New Roman" w:cstheme="minorHAnsi"/>
-          <w:color w:val="24292E"/>
-          <w:lang w:eastAsia="en-GB"/>
-        </w:rPr>
-      </w:pPr>
-      <w:r>
-        <w:rPr>
-          <w:rFonts w:eastAsia="Times New Roman" w:cstheme="minorHAnsi"/>
-          <w:color w:val="24292E"/>
+          <w:color w:val="000000" w:themeColor="text1"/>
+          <w:lang w:eastAsia="en-GB"/>
+        </w:rPr>
+      </w:pPr>
+      <w:r>
+        <w:rPr>
+          <w:rFonts w:eastAsia="Times New Roman" w:cstheme="minorHAnsi"/>
+          <w:color w:val="000000" w:themeColor="text1"/>
           <w:lang w:eastAsia="en-GB"/>
         </w:rPr>
         <w:t xml:space="preserve">Scrum is an agile methodology that makes use of </w:t>
@@ -646,7 +676,7 @@
       <w:r>
         <w:rPr>
           <w:rFonts w:eastAsia="Times New Roman" w:cstheme="minorHAnsi"/>
-          <w:color w:val="24292E"/>
+          <w:color w:val="000000" w:themeColor="text1"/>
           <w:lang w:eastAsia="en-GB"/>
         </w:rPr>
         <w:t>collaboration and</w:t>
@@ -654,7 +684,7 @@
       <w:r>
         <w:rPr>
           <w:rFonts w:eastAsia="Times New Roman" w:cstheme="minorHAnsi"/>
-          <w:color w:val="24292E"/>
+          <w:color w:val="000000" w:themeColor="text1"/>
           <w:lang w:eastAsia="en-GB"/>
         </w:rPr>
         <w:t xml:space="preserve"> breaks down large </w:t>
@@ -662,23 +692,15 @@
       <w:r>
         <w:rPr>
           <w:rFonts w:eastAsia="Times New Roman" w:cstheme="minorHAnsi"/>
-          <w:color w:val="24292E"/>
-          <w:lang w:eastAsia="en-GB"/>
-        </w:rPr>
-        <w:t xml:space="preserve">    </w:t>
-      </w:r>
-      <w:r>
-        <w:rPr>
-          <w:rFonts w:eastAsia="Times New Roman" w:cstheme="minorHAnsi"/>
-          <w:color w:val="24292E"/>
-          <w:lang w:eastAsia="en-GB"/>
-        </w:rPr>
-        <w:t>projects.</w:t>
-      </w:r>
-      <w:r>
-        <w:rPr>
-          <w:rFonts w:eastAsia="Times New Roman" w:cstheme="minorHAnsi"/>
-          <w:color w:val="24292E"/>
+          <w:color w:val="000000" w:themeColor="text1"/>
+          <w:lang w:eastAsia="en-GB"/>
+        </w:rPr>
+        <w:t xml:space="preserve">    projects.</w:t>
+      </w:r>
+      <w:r>
+        <w:rPr>
+          <w:rFonts w:eastAsia="Times New Roman" w:cstheme="minorHAnsi"/>
+          <w:color w:val="000000" w:themeColor="text1"/>
           <w:lang w:eastAsia="en-GB"/>
         </w:rPr>
         <w:t xml:space="preserve"> </w:t>
@@ -686,7 +708,7 @@
       <w:r>
         <w:rPr>
           <w:rFonts w:eastAsia="Times New Roman" w:cstheme="minorHAnsi"/>
-          <w:color w:val="24292E"/>
+          <w:color w:val="000000" w:themeColor="text1"/>
           <w:lang w:eastAsia="en-GB"/>
         </w:rPr>
         <w:t>into</w:t>
@@ -694,7 +716,7 @@
       <w:r>
         <w:rPr>
           <w:rFonts w:eastAsia="Times New Roman" w:cstheme="minorHAnsi"/>
-          <w:color w:val="24292E"/>
+          <w:color w:val="000000" w:themeColor="text1"/>
           <w:lang w:eastAsia="en-GB"/>
         </w:rPr>
         <w:t xml:space="preserve"> small manageable parts to be worked on by </w:t>
@@ -702,7 +724,7 @@
       <w:r>
         <w:rPr>
           <w:rFonts w:eastAsia="Times New Roman" w:cstheme="minorHAnsi"/>
-          <w:color w:val="24292E"/>
+          <w:color w:val="000000" w:themeColor="text1"/>
           <w:lang w:eastAsia="en-GB"/>
         </w:rPr>
         <w:t>teams’</w:t>
@@ -710,24 +732,15 @@
       <w:r>
         <w:rPr>
           <w:rFonts w:eastAsia="Times New Roman" w:cstheme="minorHAnsi"/>
-          <w:color w:val="24292E"/>
-          <w:lang w:eastAsia="en-GB"/>
-        </w:rPr>
-        <w:t xml:space="preserve"> members to deliver a full </w:t>
-      </w:r>
-      <w:r>
-        <w:rPr>
-          <w:rFonts w:eastAsia="Times New Roman" w:cstheme="minorHAnsi"/>
-          <w:color w:val="24292E"/>
-          <w:lang w:eastAsia="en-GB"/>
-        </w:rPr>
-        <w:lastRenderedPageBreak/>
-        <w:t>function solution in a  short time frame.</w:t>
-      </w:r>
-      <w:r>
-        <w:rPr>
-          <w:rFonts w:eastAsia="Times New Roman" w:cstheme="minorHAnsi"/>
-          <w:color w:val="24292E"/>
+          <w:color w:val="000000" w:themeColor="text1"/>
+          <w:lang w:eastAsia="en-GB"/>
+        </w:rPr>
+        <w:t xml:space="preserve"> members to deliver a full function solution in a  short time frame.</w:t>
+      </w:r>
+      <w:r>
+        <w:rPr>
+          <w:rFonts w:eastAsia="Times New Roman" w:cstheme="minorHAnsi"/>
+          <w:color w:val="000000" w:themeColor="text1"/>
           <w:lang w:eastAsia="en-GB"/>
         </w:rPr>
         <w:t xml:space="preserve"> It makes use of transparency,  collective </w:t>
@@ -735,7 +748,7 @@
       <w:r>
         <w:rPr>
           <w:rFonts w:eastAsia="Times New Roman" w:cstheme="minorHAnsi"/>
-          <w:color w:val="24292E"/>
+          <w:color w:val="000000" w:themeColor="text1"/>
           <w:lang w:eastAsia="en-GB"/>
         </w:rPr>
         <w:t>accountability,</w:t>
@@ -743,7 +756,7 @@
       <w:r>
         <w:rPr>
           <w:rFonts w:eastAsia="Times New Roman" w:cstheme="minorHAnsi"/>
-          <w:color w:val="24292E"/>
+          <w:color w:val="000000" w:themeColor="text1"/>
           <w:lang w:eastAsia="en-GB"/>
         </w:rPr>
         <w:t xml:space="preserve"> and continuous progress.</w:t>
@@ -760,18 +773,14 @@
         <w:spacing w:before="60" w:after="100" w:afterAutospacing="1" w:line="240" w:lineRule="auto"/>
         <w:rPr>
           <w:rFonts w:eastAsia="Times New Roman" w:cstheme="minorHAnsi"/>
-          <w:color w:val="24292E"/>
-          <w:sz w:val="24"/>
-          <w:szCs w:val="24"/>
-          <w:lang w:eastAsia="en-GB"/>
-        </w:rPr>
-      </w:pPr>
-      <w:r>
-        <w:rPr>
-          <w:rFonts w:eastAsia="Times New Roman" w:cstheme="minorHAnsi"/>
-          <w:color w:val="24292E"/>
-          <w:sz w:val="24"/>
-          <w:szCs w:val="24"/>
+          <w:color w:val="000000" w:themeColor="text1"/>
+          <w:lang w:eastAsia="en-GB"/>
+        </w:rPr>
+      </w:pPr>
+      <w:r>
+        <w:rPr>
+          <w:rFonts w:eastAsia="Times New Roman" w:cstheme="minorHAnsi"/>
+          <w:color w:val="000000" w:themeColor="text1"/>
           <w:lang w:eastAsia="en-GB"/>
         </w:rPr>
         <w:t>What is the principal responsibility of the Product Owner in a Scrum team?</w:t>
@@ -784,41 +793,92 @@
         <w:ind w:left="600"/>
         <w:rPr>
           <w:rFonts w:eastAsia="Times New Roman" w:cstheme="minorHAnsi"/>
+          <w:color w:val="000000" w:themeColor="text1"/>
+          <w:lang w:eastAsia="en-GB"/>
+        </w:rPr>
+      </w:pPr>
+      <w:r>
+        <w:rPr>
+          <w:rFonts w:eastAsia="Times New Roman" w:cstheme="minorHAnsi"/>
+          <w:color w:val="000000" w:themeColor="text1"/>
+          <w:lang w:eastAsia="en-GB"/>
+        </w:rPr>
+        <w:t xml:space="preserve">The product owner is responsible for identifying product features and attributes. They </w:t>
+      </w:r>
+      <w:r>
+        <w:rPr>
+          <w:rFonts w:eastAsia="Times New Roman" w:cstheme="minorHAnsi"/>
+          <w:color w:val="000000" w:themeColor="text1"/>
+          <w:lang w:eastAsia="en-GB"/>
+        </w:rPr>
+        <w:t xml:space="preserve">               </w:t>
+      </w:r>
+      <w:r>
+        <w:rPr>
+          <w:rFonts w:eastAsia="Times New Roman" w:cstheme="minorHAnsi"/>
+          <w:color w:val="000000" w:themeColor="text1"/>
+          <w:lang w:eastAsia="en-GB"/>
+        </w:rPr>
+        <w:t>review work and help to test the products.</w:t>
+      </w:r>
+    </w:p>
+    <w:p>
+      <w:pPr>
+        <w:numPr>
+          <w:ilvl w:val="0"/>
+          <w:numId w:val="3"/>
+        </w:numPr>
+        <w:shd w:val="clear" w:color="auto" w:fill="FFFFFF"/>
+        <w:spacing w:before="60" w:after="100" w:afterAutospacing="1" w:line="240" w:lineRule="auto"/>
+        <w:rPr>
+          <w:rFonts w:eastAsia="Times New Roman" w:cstheme="minorHAnsi"/>
+          <w:color w:val="000000" w:themeColor="text1"/>
+          <w:lang w:eastAsia="en-GB"/>
+        </w:rPr>
+      </w:pPr>
+      <w:r>
+        <w:rPr>
+          <w:rFonts w:eastAsia="Times New Roman" w:cstheme="minorHAnsi"/>
+          <w:color w:val="000000" w:themeColor="text1"/>
+          <w:lang w:eastAsia="en-GB"/>
+        </w:rPr>
+        <w:t>What is a ‘potentially shippable product increment’?</w:t>
+      </w:r>
+    </w:p>
+    <w:p>
+      <w:pPr>
+        <w:shd w:val="clear" w:color="auto" w:fill="FFFFFF"/>
+        <w:spacing w:before="60" w:after="100" w:afterAutospacing="1" w:line="240" w:lineRule="auto"/>
+        <w:ind w:left="720"/>
+        <w:rPr>
+          <w:rFonts w:eastAsia="Times New Roman" w:cstheme="minorHAnsi"/>
+          <w:color w:val="000000" w:themeColor="text1"/>
+          <w:lang w:eastAsia="en-GB"/>
+        </w:rPr>
+      </w:pPr>
+      <w:r>
+        <w:rPr>
+          <w:rFonts w:eastAsia="Times New Roman" w:cstheme="minorHAnsi"/>
+          <w:color w:val="000000" w:themeColor="text1"/>
+          <w:lang w:eastAsia="en-GB"/>
+        </w:rPr>
+        <w:t xml:space="preserve">A potential shippable product increment is the output of a sprint that is good </w:t>
+      </w:r>
+      <w:r>
+        <w:rPr>
+          <w:rFonts w:eastAsia="Times New Roman" w:cstheme="minorHAnsi"/>
           <w:color w:val="24292E"/>
-          <w:sz w:val="24"/>
-          <w:szCs w:val="24"/>
-          <w:lang w:eastAsia="en-GB"/>
-        </w:rPr>
-      </w:pPr>
-      <w:r>
-        <w:rPr>
-          <w:rFonts w:eastAsia="Times New Roman" w:cstheme="minorHAnsi"/>
-          <w:color w:val="24292E"/>
-          <w:sz w:val="24"/>
-          <w:szCs w:val="24"/>
-          <w:lang w:eastAsia="en-GB"/>
-        </w:rPr>
-        <w:t xml:space="preserve">The product owner is responsible for identifying product features and attributes. They </w:t>
-      </w:r>
-      <w:r>
-        <w:rPr>
-          <w:rFonts w:eastAsia="Times New Roman" w:cstheme="minorHAnsi"/>
-          <w:color w:val="24292E"/>
-          <w:sz w:val="24"/>
-          <w:szCs w:val="24"/>
-          <w:lang w:eastAsia="en-GB"/>
-        </w:rPr>
-        <w:t xml:space="preserve">               </w:t>
-      </w:r>
-      <w:r>
-        <w:rPr>
-          <w:rFonts w:eastAsia="Times New Roman" w:cstheme="minorHAnsi"/>
-          <w:color w:val="24292E"/>
-          <w:sz w:val="24"/>
-          <w:szCs w:val="24"/>
-          <w:lang w:eastAsia="en-GB"/>
-        </w:rPr>
-        <w:t>review work and help to test the products.</w:t>
+          <w:lang w:eastAsia="en-GB"/>
+        </w:rPr>
+        <w:t xml:space="preserve">enough quality </w:t>
+      </w:r>
+      <w:r>
+        <w:rPr>
+          <w:rFonts w:eastAsia="Times New Roman" w:cstheme="minorHAnsi"/>
+          <w:color w:val="000000" w:themeColor="text1"/>
+          <w:lang w:eastAsia="en-GB"/>
+        </w:rPr>
+        <w:t>to be used by the customers.</w:t>
       </w:r>
     </w:p>
     <w:p>
@@ -831,21 +891,17 @@
         <w:spacing w:before="60" w:after="100" w:afterAutospacing="1" w:line="240" w:lineRule="auto"/>
         <w:rPr>
           <w:rFonts w:eastAsia="Times New Roman" w:cstheme="minorHAnsi"/>
-          <w:color w:val="24292E"/>
-          <w:sz w:val="24"/>
-          <w:szCs w:val="24"/>
-          <w:lang w:eastAsia="en-GB"/>
-        </w:rPr>
-      </w:pPr>
-      <w:r>
-        <w:rPr>
-          <w:rFonts w:eastAsia="Times New Roman" w:cstheme="minorHAnsi"/>
-          <w:color w:val="24292E"/>
-          <w:sz w:val="24"/>
-          <w:szCs w:val="24"/>
-          <w:lang w:eastAsia="en-GB"/>
-        </w:rPr>
-        <w:t>What is a ‘potentially shippable product increment’?</w:t>
+          <w:color w:val="000000" w:themeColor="text1"/>
+          <w:lang w:eastAsia="en-GB"/>
+        </w:rPr>
+      </w:pPr>
+      <w:r>
+        <w:rPr>
+          <w:rFonts w:eastAsia="Times New Roman" w:cstheme="minorHAnsi"/>
+          <w:color w:val="000000" w:themeColor="text1"/>
+          <w:lang w:eastAsia="en-GB"/>
+        </w:rPr>
+        <w:t>List five benefits of using Scrum.</w:t>
       </w:r>
     </w:p>
     <w:p>
@@ -855,21 +911,137 @@
         <w:ind w:left="720"/>
         <w:rPr>
           <w:rFonts w:eastAsia="Times New Roman" w:cstheme="minorHAnsi"/>
-          <w:color w:val="24292E"/>
-          <w:sz w:val="24"/>
-          <w:szCs w:val="24"/>
-          <w:lang w:eastAsia="en-GB"/>
-        </w:rPr>
-      </w:pPr>
-      <w:r>
-        <w:rPr>
-          <w:rFonts w:eastAsia="Times New Roman" w:cstheme="minorHAnsi"/>
-          <w:color w:val="24292E"/>
-          <w:sz w:val="24"/>
-          <w:szCs w:val="24"/>
-          <w:lang w:eastAsia="en-GB"/>
-        </w:rPr>
-        <w:t>A potential shippable product increment is the output of a sprint that is good enough quality to be used by the customers.</w:t>
+          <w:color w:val="000000" w:themeColor="text1"/>
+          <w:lang w:eastAsia="en-GB"/>
+        </w:rPr>
+      </w:pPr>
+      <w:r>
+        <w:rPr>
+          <w:rFonts w:eastAsia="Times New Roman" w:cstheme="minorHAnsi"/>
+          <w:color w:val="000000" w:themeColor="text1"/>
+          <w:lang w:eastAsia="en-GB"/>
+        </w:rPr>
+        <w:t>Five benefits of using scrum are:</w:t>
+      </w:r>
+    </w:p>
+    <w:p>
+      <w:pPr>
+        <w:pStyle w:val="ListParagraph"/>
+        <w:numPr>
+          <w:ilvl w:val="0"/>
+          <w:numId w:val="6"/>
+        </w:numPr>
+        <w:shd w:val="clear" w:color="auto" w:fill="FFFFFF"/>
+        <w:spacing w:before="60" w:after="100" w:afterAutospacing="1" w:line="240" w:lineRule="auto"/>
+        <w:rPr>
+          <w:rFonts w:eastAsia="Times New Roman" w:cstheme="minorHAnsi"/>
+          <w:color w:val="000000" w:themeColor="text1"/>
+          <w:lang w:eastAsia="en-GB"/>
+        </w:rPr>
+      </w:pPr>
+      <w:r>
+        <w:rPr>
+          <w:rFonts w:eastAsia="Times New Roman" w:cstheme="minorHAnsi"/>
+          <w:color w:val="000000" w:themeColor="text1"/>
+          <w:lang w:eastAsia="en-GB"/>
+        </w:rPr>
+        <w:t>Unstable requirements do not hold up progress.</w:t>
+      </w:r>
+    </w:p>
+    <w:p>
+      <w:pPr>
+        <w:pStyle w:val="ListParagraph"/>
+        <w:numPr>
+          <w:ilvl w:val="0"/>
+          <w:numId w:val="6"/>
+        </w:numPr>
+        <w:shd w:val="clear" w:color="auto" w:fill="FFFFFF"/>
+        <w:spacing w:before="60" w:after="100" w:afterAutospacing="1" w:line="240" w:lineRule="auto"/>
+        <w:rPr>
+          <w:rFonts w:eastAsia="Times New Roman" w:cstheme="minorHAnsi"/>
+          <w:color w:val="000000" w:themeColor="text1"/>
+          <w:lang w:eastAsia="en-GB"/>
+        </w:rPr>
+      </w:pPr>
+      <w:r>
+        <w:rPr>
+          <w:rFonts w:eastAsia="Times New Roman" w:cstheme="minorHAnsi"/>
+          <w:color w:val="000000" w:themeColor="text1"/>
+          <w:lang w:eastAsia="en-GB"/>
+        </w:rPr>
+        <w:t>The product is broken down into a set of understandable chunks that stakeholders can relate to.</w:t>
+      </w:r>
+    </w:p>
+    <w:p>
+      <w:pPr>
+        <w:pStyle w:val="ListParagraph"/>
+        <w:numPr>
+          <w:ilvl w:val="0"/>
+          <w:numId w:val="6"/>
+        </w:numPr>
+        <w:shd w:val="clear" w:color="auto" w:fill="FFFFFF"/>
+        <w:spacing w:before="60" w:after="100" w:afterAutospacing="1" w:line="240" w:lineRule="auto"/>
+        <w:rPr>
+          <w:rFonts w:eastAsia="Times New Roman" w:cstheme="minorHAnsi"/>
+          <w:color w:val="000000" w:themeColor="text1"/>
+          <w:lang w:eastAsia="en-GB"/>
+        </w:rPr>
+      </w:pPr>
+      <w:r>
+        <w:rPr>
+          <w:rFonts w:eastAsia="Times New Roman" w:cstheme="minorHAnsi"/>
+          <w:color w:val="000000" w:themeColor="text1"/>
+          <w:lang w:eastAsia="en-GB"/>
+        </w:rPr>
+        <w:t>Customers see on-time delivery of increments and gain feedback on how the product works.</w:t>
+      </w:r>
+    </w:p>
+    <w:p>
+      <w:pPr>
+        <w:pStyle w:val="ListParagraph"/>
+        <w:numPr>
+          <w:ilvl w:val="0"/>
+          <w:numId w:val="6"/>
+        </w:numPr>
+        <w:shd w:val="clear" w:color="auto" w:fill="FFFFFF"/>
+        <w:spacing w:before="60" w:after="100" w:afterAutospacing="1" w:line="240" w:lineRule="auto"/>
+        <w:rPr>
+          <w:rFonts w:eastAsia="Times New Roman" w:cstheme="minorHAnsi"/>
+          <w:color w:val="000000" w:themeColor="text1"/>
+          <w:lang w:eastAsia="en-GB"/>
+        </w:rPr>
+      </w:pPr>
+      <w:r>
+        <w:rPr>
+          <w:rFonts w:eastAsia="Times New Roman" w:cstheme="minorHAnsi"/>
+          <w:color w:val="000000" w:themeColor="text1"/>
+          <w:lang w:eastAsia="en-GB"/>
+        </w:rPr>
+        <w:t>Team communication is improved because everyone can see everything.</w:t>
+      </w:r>
+    </w:p>
+    <w:p>
+      <w:pPr>
+        <w:pStyle w:val="ListParagraph"/>
+        <w:numPr>
+          <w:ilvl w:val="0"/>
+          <w:numId w:val="6"/>
+        </w:numPr>
+        <w:shd w:val="clear" w:color="auto" w:fill="FFFFFF"/>
+        <w:spacing w:before="60" w:after="100" w:afterAutospacing="1" w:line="240" w:lineRule="auto"/>
+        <w:rPr>
+          <w:rFonts w:eastAsia="Times New Roman" w:cstheme="minorHAnsi"/>
+          <w:color w:val="000000" w:themeColor="text1"/>
+          <w:lang w:eastAsia="en-GB"/>
+        </w:rPr>
+      </w:pPr>
+      <w:r>
+        <w:rPr>
+          <w:rFonts w:eastAsia="Times New Roman" w:cstheme="minorHAnsi"/>
+          <w:color w:val="000000" w:themeColor="text1"/>
+          <w:lang w:eastAsia="en-GB"/>
+        </w:rPr>
+        <w:t>Trust between customers and developers is established and a positive culture is created.</w:t>
       </w:r>
     </w:p>
     <w:p>
@@ -882,209 +1054,14 @@
         <w:spacing w:before="60" w:after="100" w:afterAutospacing="1" w:line="240" w:lineRule="auto"/>
         <w:rPr>
           <w:rFonts w:eastAsia="Times New Roman" w:cstheme="minorHAnsi"/>
-          <w:color w:val="24292E"/>
-          <w:sz w:val="24"/>
-          <w:szCs w:val="24"/>
-          <w:lang w:eastAsia="en-GB"/>
-        </w:rPr>
-      </w:pPr>
-      <w:r>
-        <w:rPr>
-          <w:rFonts w:eastAsia="Times New Roman" w:cstheme="minorHAnsi"/>
-          <w:color w:val="24292E"/>
-          <w:sz w:val="24"/>
-          <w:szCs w:val="24"/>
-          <w:lang w:eastAsia="en-GB"/>
-        </w:rPr>
-        <w:t>List five benefits of using Scrum.</w:t>
-      </w:r>
-    </w:p>
-    <w:p>
-      <w:pPr>
-        <w:shd w:val="clear" w:color="auto" w:fill="FFFFFF"/>
-        <w:spacing w:before="60" w:after="100" w:afterAutospacing="1" w:line="240" w:lineRule="auto"/>
-        <w:ind w:left="720"/>
-        <w:rPr>
-          <w:rFonts w:eastAsia="Times New Roman" w:cstheme="minorHAnsi"/>
-          <w:color w:val="24292E"/>
-          <w:sz w:val="24"/>
-          <w:szCs w:val="24"/>
-          <w:lang w:eastAsia="en-GB"/>
-        </w:rPr>
-      </w:pPr>
-      <w:r>
-        <w:rPr>
-          <w:rFonts w:eastAsia="Times New Roman" w:cstheme="minorHAnsi"/>
-          <w:color w:val="24292E"/>
-          <w:sz w:val="24"/>
-          <w:szCs w:val="24"/>
-          <w:lang w:eastAsia="en-GB"/>
-        </w:rPr>
-        <w:t>Five benefits of using scrum are:</w:t>
-      </w:r>
-    </w:p>
-    <w:p>
-      <w:pPr>
-        <w:pStyle w:val="ListParagraph"/>
-        <w:numPr>
-          <w:ilvl w:val="0"/>
-          <w:numId w:val="6"/>
-        </w:numPr>
-        <w:shd w:val="clear" w:color="auto" w:fill="FFFFFF"/>
-        <w:spacing w:before="60" w:after="100" w:afterAutospacing="1" w:line="240" w:lineRule="auto"/>
-        <w:rPr>
-          <w:rFonts w:eastAsia="Times New Roman" w:cstheme="minorHAnsi"/>
-          <w:color w:val="24292E"/>
-          <w:sz w:val="24"/>
-          <w:szCs w:val="24"/>
-          <w:lang w:eastAsia="en-GB"/>
-        </w:rPr>
-      </w:pPr>
-      <w:r>
-        <w:rPr>
-          <w:rFonts w:eastAsia="Times New Roman" w:cstheme="minorHAnsi"/>
-          <w:color w:val="24292E"/>
-          <w:sz w:val="24"/>
-          <w:szCs w:val="24"/>
-          <w:lang w:eastAsia="en-GB"/>
-        </w:rPr>
-        <w:t>Unstable requirements do not hold up progress.</w:t>
-      </w:r>
-    </w:p>
-    <w:p>
-      <w:pPr>
-        <w:pStyle w:val="ListParagraph"/>
-        <w:numPr>
-          <w:ilvl w:val="0"/>
-          <w:numId w:val="6"/>
-        </w:numPr>
-        <w:shd w:val="clear" w:color="auto" w:fill="FFFFFF"/>
-        <w:spacing w:before="60" w:after="100" w:afterAutospacing="1" w:line="240" w:lineRule="auto"/>
-        <w:rPr>
-          <w:rFonts w:eastAsia="Times New Roman" w:cstheme="minorHAnsi"/>
-          <w:color w:val="24292E"/>
-          <w:sz w:val="24"/>
-          <w:szCs w:val="24"/>
-          <w:lang w:eastAsia="en-GB"/>
-        </w:rPr>
-      </w:pPr>
-      <w:r>
-        <w:rPr>
-          <w:rFonts w:eastAsia="Times New Roman" w:cstheme="minorHAnsi"/>
-          <w:color w:val="24292E"/>
-          <w:sz w:val="24"/>
-          <w:szCs w:val="24"/>
-          <w:lang w:eastAsia="en-GB"/>
-        </w:rPr>
-        <w:t>The product is broken down into a set of understandable chunks that stakeholders can relate to.</w:t>
-      </w:r>
-    </w:p>
-    <w:p>
-      <w:pPr>
-        <w:pStyle w:val="ListParagraph"/>
-        <w:numPr>
-          <w:ilvl w:val="0"/>
-          <w:numId w:val="6"/>
-        </w:numPr>
-        <w:shd w:val="clear" w:color="auto" w:fill="FFFFFF"/>
-        <w:spacing w:before="60" w:after="100" w:afterAutospacing="1" w:line="240" w:lineRule="auto"/>
-        <w:rPr>
-          <w:rFonts w:eastAsia="Times New Roman" w:cstheme="minorHAnsi"/>
-          <w:color w:val="24292E"/>
-          <w:sz w:val="24"/>
-          <w:szCs w:val="24"/>
-          <w:lang w:eastAsia="en-GB"/>
-        </w:rPr>
-      </w:pPr>
-      <w:r>
-        <w:rPr>
-          <w:rFonts w:eastAsia="Times New Roman" w:cstheme="minorHAnsi"/>
-          <w:color w:val="24292E"/>
-          <w:sz w:val="24"/>
-          <w:szCs w:val="24"/>
-          <w:lang w:eastAsia="en-GB"/>
-        </w:rPr>
-        <w:t>Customers see on-time delivery of increments and gain feedback on how the product works.</w:t>
-      </w:r>
-    </w:p>
-    <w:p>
-      <w:pPr>
-        <w:pStyle w:val="ListParagraph"/>
-        <w:numPr>
-          <w:ilvl w:val="0"/>
-          <w:numId w:val="6"/>
-        </w:numPr>
-        <w:shd w:val="clear" w:color="auto" w:fill="FFFFFF"/>
-        <w:spacing w:before="60" w:after="100" w:afterAutospacing="1" w:line="240" w:lineRule="auto"/>
-        <w:rPr>
-          <w:rFonts w:eastAsia="Times New Roman" w:cstheme="minorHAnsi"/>
-          <w:color w:val="24292E"/>
-          <w:sz w:val="24"/>
-          <w:szCs w:val="24"/>
-          <w:lang w:eastAsia="en-GB"/>
-        </w:rPr>
-      </w:pPr>
-      <w:r>
-        <w:rPr>
-          <w:rFonts w:eastAsia="Times New Roman" w:cstheme="minorHAnsi"/>
-          <w:color w:val="24292E"/>
-          <w:sz w:val="24"/>
-          <w:szCs w:val="24"/>
-          <w:lang w:eastAsia="en-GB"/>
-        </w:rPr>
-        <w:t>Team communication is improved because everyone can see everything.</w:t>
-      </w:r>
-    </w:p>
-    <w:p>
-      <w:pPr>
-        <w:pStyle w:val="ListParagraph"/>
-        <w:numPr>
-          <w:ilvl w:val="0"/>
-          <w:numId w:val="6"/>
-        </w:numPr>
-        <w:shd w:val="clear" w:color="auto" w:fill="FFFFFF"/>
-        <w:spacing w:before="60" w:after="100" w:afterAutospacing="1" w:line="240" w:lineRule="auto"/>
-        <w:rPr>
-          <w:rFonts w:eastAsia="Times New Roman" w:cstheme="minorHAnsi"/>
-          <w:color w:val="24292E"/>
-          <w:sz w:val="24"/>
-          <w:szCs w:val="24"/>
-          <w:lang w:eastAsia="en-GB"/>
-        </w:rPr>
-      </w:pPr>
-      <w:r>
-        <w:rPr>
-          <w:rFonts w:eastAsia="Times New Roman" w:cstheme="minorHAnsi"/>
-          <w:color w:val="24292E"/>
-          <w:sz w:val="24"/>
-          <w:szCs w:val="24"/>
-          <w:lang w:eastAsia="en-GB"/>
-        </w:rPr>
-        <w:t>Trust between customers and developers is established and a positive culture is created.</w:t>
-      </w:r>
-    </w:p>
-    <w:p>
-      <w:pPr>
-        <w:numPr>
-          <w:ilvl w:val="0"/>
-          <w:numId w:val="3"/>
-        </w:numPr>
-        <w:shd w:val="clear" w:color="auto" w:fill="FFFFFF"/>
-        <w:spacing w:before="60" w:after="100" w:afterAutospacing="1" w:line="240" w:lineRule="auto"/>
-        <w:rPr>
-          <w:rFonts w:eastAsia="Times New Roman" w:cstheme="minorHAnsi"/>
-          <w:color w:val="24292E"/>
-          <w:sz w:val="24"/>
-          <w:szCs w:val="24"/>
-          <w:lang w:eastAsia="en-GB"/>
-        </w:rPr>
-      </w:pPr>
-      <w:r>
-        <w:rPr>
-          <w:rFonts w:eastAsia="Times New Roman" w:cstheme="minorHAnsi"/>
-          <w:color w:val="24292E"/>
-          <w:sz w:val="24"/>
-          <w:szCs w:val="24"/>
+          <w:color w:val="000000" w:themeColor="text1"/>
+          <w:lang w:eastAsia="en-GB"/>
+        </w:rPr>
+      </w:pPr>
+      <w:r>
+        <w:rPr>
+          <w:rFonts w:eastAsia="Times New Roman" w:cstheme="minorHAnsi"/>
+          <w:color w:val="000000" w:themeColor="text1"/>
           <w:lang w:eastAsia="en-GB"/>
         </w:rPr>
         <w:t>What are the principal product backlog activities in Scrum?</w:t>
@@ -1100,18 +1077,14 @@
         <w:spacing w:before="60" w:after="100" w:afterAutospacing="1" w:line="240" w:lineRule="auto"/>
         <w:rPr>
           <w:rFonts w:eastAsia="Times New Roman" w:cstheme="minorHAnsi"/>
-          <w:color w:val="24292E"/>
-          <w:sz w:val="24"/>
-          <w:szCs w:val="24"/>
-          <w:lang w:eastAsia="en-GB"/>
-        </w:rPr>
-      </w:pPr>
-      <w:r>
-        <w:rPr>
-          <w:rFonts w:eastAsia="Times New Roman" w:cstheme="minorHAnsi"/>
-          <w:color w:val="24292E"/>
-          <w:sz w:val="24"/>
-          <w:szCs w:val="24"/>
+          <w:color w:val="000000" w:themeColor="text1"/>
+          <w:lang w:eastAsia="en-GB"/>
+        </w:rPr>
+      </w:pPr>
+      <w:r>
+        <w:rPr>
+          <w:rFonts w:eastAsia="Times New Roman" w:cstheme="minorHAnsi"/>
+          <w:color w:val="000000" w:themeColor="text1"/>
           <w:lang w:eastAsia="en-GB"/>
         </w:rPr>
         <w:t>Refinement</w:t>
@@ -1127,18 +1100,14 @@
         <w:spacing w:before="60" w:after="100" w:afterAutospacing="1" w:line="240" w:lineRule="auto"/>
         <w:rPr>
           <w:rFonts w:eastAsia="Times New Roman" w:cstheme="minorHAnsi"/>
-          <w:color w:val="24292E"/>
-          <w:sz w:val="24"/>
-          <w:szCs w:val="24"/>
-          <w:lang w:eastAsia="en-GB"/>
-        </w:rPr>
-      </w:pPr>
-      <w:r>
-        <w:rPr>
-          <w:rFonts w:eastAsia="Times New Roman" w:cstheme="minorHAnsi"/>
-          <w:color w:val="24292E"/>
-          <w:sz w:val="24"/>
-          <w:szCs w:val="24"/>
+          <w:color w:val="000000" w:themeColor="text1"/>
+          <w:lang w:eastAsia="en-GB"/>
+        </w:rPr>
+      </w:pPr>
+      <w:r>
+        <w:rPr>
+          <w:rFonts w:eastAsia="Times New Roman" w:cstheme="minorHAnsi"/>
+          <w:color w:val="000000" w:themeColor="text1"/>
           <w:lang w:eastAsia="en-GB"/>
         </w:rPr>
         <w:t>Estimation</w:t>
@@ -1154,18 +1123,14 @@
         <w:spacing w:before="60" w:after="100" w:afterAutospacing="1" w:line="240" w:lineRule="auto"/>
         <w:rPr>
           <w:rFonts w:eastAsia="Times New Roman" w:cstheme="minorHAnsi"/>
-          <w:color w:val="24292E"/>
-          <w:sz w:val="24"/>
-          <w:szCs w:val="24"/>
-          <w:lang w:eastAsia="en-GB"/>
-        </w:rPr>
-      </w:pPr>
-      <w:r>
-        <w:rPr>
-          <w:rFonts w:eastAsia="Times New Roman" w:cstheme="minorHAnsi"/>
-          <w:color w:val="24292E"/>
-          <w:sz w:val="24"/>
-          <w:szCs w:val="24"/>
+          <w:color w:val="000000" w:themeColor="text1"/>
+          <w:lang w:eastAsia="en-GB"/>
+        </w:rPr>
+      </w:pPr>
+      <w:r>
+        <w:rPr>
+          <w:rFonts w:eastAsia="Times New Roman" w:cstheme="minorHAnsi"/>
+          <w:color w:val="000000" w:themeColor="text1"/>
           <w:lang w:eastAsia="en-GB"/>
         </w:rPr>
         <w:t>Prioritization</w:t>
@@ -1181,34 +1146,1301 @@
         <w:spacing w:before="60" w:after="100" w:afterAutospacing="1" w:line="240" w:lineRule="auto"/>
         <w:rPr>
           <w:rFonts w:eastAsia="Times New Roman" w:cstheme="minorHAnsi"/>
+          <w:color w:val="000000" w:themeColor="text1"/>
+          <w:lang w:eastAsia="en-GB"/>
+        </w:rPr>
+      </w:pPr>
+      <w:r>
+        <w:rPr>
+          <w:rFonts w:eastAsia="Times New Roman" w:cstheme="minorHAnsi"/>
+          <w:color w:val="000000" w:themeColor="text1"/>
+          <w:lang w:eastAsia="en-GB"/>
+        </w:rPr>
+        <w:t>Creation</w:t>
+      </w:r>
+    </w:p>
+    <w:p>
+      <w:pPr>
+        <w:shd w:val="clear" w:color="auto" w:fill="FFFFFF"/>
+        <w:spacing w:before="60" w:after="100" w:afterAutospacing="1" w:line="240" w:lineRule="auto"/>
+        <w:ind w:left="360"/>
+        <w:rPr>
+          <w:rFonts w:eastAsia="Times New Roman" w:cstheme="minorHAnsi"/>
+          <w:color w:val="000000" w:themeColor="text1"/>
+          <w:lang w:eastAsia="en-GB"/>
+        </w:rPr>
+      </w:pPr>
+    </w:p>
+    <w:p>
+      <w:pPr>
+        <w:pStyle w:val="ListParagraph"/>
+        <w:numPr>
+          <w:ilvl w:val="0"/>
+          <w:numId w:val="3"/>
+        </w:numPr>
+        <w:shd w:val="clear" w:color="auto" w:fill="FFFFFF"/>
+        <w:spacing w:before="60" w:after="100" w:afterAutospacing="1" w:line="240" w:lineRule="auto"/>
+        <w:rPr>
+          <w:rFonts w:eastAsia="Times New Roman" w:cstheme="minorHAnsi"/>
+          <w:color w:val="000000" w:themeColor="text1"/>
+          <w:lang w:eastAsia="en-GB"/>
+        </w:rPr>
+      </w:pPr>
+      <w:r>
+        <w:rPr>
+          <w:rFonts w:eastAsia="Times New Roman" w:cstheme="minorHAnsi"/>
+          <w:color w:val="000000" w:themeColor="text1"/>
+          <w:lang w:eastAsia="en-GB"/>
+        </w:rPr>
+        <w:t>What factors should be considered when deciding how many story points are required to complete a backlog item.</w:t>
+      </w:r>
+    </w:p>
+    <w:p>
+      <w:pPr>
+        <w:shd w:val="clear" w:color="auto" w:fill="FFFFFF"/>
+        <w:spacing w:before="60" w:after="100" w:afterAutospacing="1" w:line="240" w:lineRule="auto"/>
+        <w:ind w:left="360"/>
+        <w:rPr>
+          <w:rFonts w:eastAsia="Times New Roman" w:cstheme="minorHAnsi"/>
+          <w:color w:val="000000" w:themeColor="text1"/>
+          <w:lang w:eastAsia="en-GB"/>
+        </w:rPr>
+      </w:pPr>
+      <w:r>
+        <w:rPr>
+          <w:rFonts w:eastAsia="Times New Roman" w:cstheme="minorHAnsi"/>
+          <w:color w:val="000000" w:themeColor="text1"/>
+          <w:lang w:eastAsia="en-GB"/>
+        </w:rPr>
+        <w:t>The factors to consider</w:t>
+      </w:r>
+      <w:r>
+        <w:rPr>
+          <w:rFonts w:eastAsia="Times New Roman" w:cstheme="minorHAnsi"/>
+          <w:color w:val="000000" w:themeColor="text1"/>
+          <w:lang w:eastAsia="en-GB"/>
+        </w:rPr>
+        <w:t xml:space="preserve"> </w:t>
+      </w:r>
+      <w:r>
+        <w:rPr>
+          <w:rFonts w:eastAsia="Times New Roman" w:cstheme="minorHAnsi"/>
+          <w:color w:val="000000" w:themeColor="text1"/>
+          <w:lang w:eastAsia="en-GB"/>
+        </w:rPr>
+        <w:t xml:space="preserve">are </w:t>
+      </w:r>
+      <w:r>
+        <w:rPr>
+          <w:rFonts w:eastAsia="Times New Roman" w:cstheme="minorHAnsi"/>
+          <w:color w:val="000000" w:themeColor="text1"/>
+          <w:lang w:eastAsia="en-GB"/>
+        </w:rPr>
+        <w:t xml:space="preserve">the size of the task, its complexity the technology that may be needed and the works that needs to be </w:t>
+      </w:r>
+      <w:r>
+        <w:rPr>
+          <w:rFonts w:eastAsia="Times New Roman" w:cstheme="minorHAnsi"/>
+          <w:color w:val="000000" w:themeColor="text1"/>
+          <w:lang w:eastAsia="en-GB"/>
+        </w:rPr>
+        <w:t>done.</w:t>
+      </w:r>
+    </w:p>
+    <w:p>
+      <w:pPr>
+        <w:shd w:val="clear" w:color="auto" w:fill="FFFFFF"/>
+        <w:spacing w:before="60" w:after="100" w:afterAutospacing="1" w:line="240" w:lineRule="auto"/>
+        <w:rPr>
+          <w:rFonts w:eastAsia="Times New Roman" w:cstheme="minorHAnsi"/>
+          <w:color w:val="000000" w:themeColor="text1"/>
+          <w:lang w:eastAsia="en-GB"/>
+        </w:rPr>
+      </w:pPr>
+    </w:p>
+    <w:p>
+      <w:pPr>
+        <w:pStyle w:val="ListParagraph"/>
+        <w:numPr>
+          <w:ilvl w:val="0"/>
+          <w:numId w:val="3"/>
+        </w:numPr>
+        <w:shd w:val="clear" w:color="auto" w:fill="FFFFFF"/>
+        <w:spacing w:before="60" w:after="100" w:afterAutospacing="1" w:line="240" w:lineRule="auto"/>
+        <w:rPr>
+          <w:rFonts w:eastAsia="Times New Roman" w:cstheme="minorHAnsi"/>
+          <w:color w:val="000000" w:themeColor="text1"/>
+          <w:lang w:eastAsia="en-GB"/>
+        </w:rPr>
+      </w:pPr>
+      <w:r>
+        <w:rPr>
+          <w:rFonts w:eastAsia="Times New Roman" w:cstheme="minorHAnsi"/>
+          <w:color w:val="000000" w:themeColor="text1"/>
+          <w:lang w:eastAsia="en-GB"/>
+        </w:rPr>
+        <w:t>What is meant by a Scrum development team’s velocity?</w:t>
+      </w:r>
+    </w:p>
+    <w:p>
+      <w:pPr>
+        <w:pStyle w:val="ListParagraph"/>
+        <w:shd w:val="clear" w:color="auto" w:fill="FFFFFF"/>
+        <w:spacing w:before="60" w:after="100" w:afterAutospacing="1" w:line="240" w:lineRule="auto"/>
+        <w:rPr>
+          <w:rFonts w:eastAsia="Times New Roman" w:cstheme="minorHAnsi"/>
+          <w:color w:val="000000" w:themeColor="text1"/>
+          <w:lang w:eastAsia="en-GB"/>
+        </w:rPr>
+      </w:pPr>
+      <w:r>
+        <w:rPr>
+          <w:rFonts w:eastAsia="Times New Roman" w:cstheme="minorHAnsi"/>
+          <w:color w:val="000000" w:themeColor="text1"/>
+          <w:lang w:eastAsia="en-GB"/>
+        </w:rPr>
+        <w:t>Scrum development team’s velocity</w:t>
+      </w:r>
+      <w:r>
+        <w:rPr>
+          <w:rFonts w:eastAsia="Times New Roman" w:cstheme="minorHAnsi"/>
+          <w:color w:val="000000" w:themeColor="text1"/>
+          <w:lang w:eastAsia="en-GB"/>
+        </w:rPr>
+        <w:t xml:space="preserve"> is the amount of work  a team can tackle</w:t>
+      </w:r>
+      <w:r>
+        <w:rPr>
+          <w:rFonts w:eastAsia="Times New Roman" w:cstheme="minorHAnsi"/>
+          <w:color w:val="000000" w:themeColor="text1"/>
+          <w:lang w:eastAsia="en-GB"/>
+        </w:rPr>
+        <w:t xml:space="preserve"> in a single sprint.</w:t>
+      </w:r>
+    </w:p>
+    <w:p>
+      <w:pPr>
+        <w:pStyle w:val="ListParagraph"/>
+        <w:numPr>
+          <w:ilvl w:val="0"/>
+          <w:numId w:val="3"/>
+        </w:numPr>
+        <w:shd w:val="clear" w:color="auto" w:fill="FFFFFF"/>
+        <w:spacing w:before="60" w:after="100" w:afterAutospacing="1" w:line="240" w:lineRule="auto"/>
+        <w:rPr>
+          <w:rFonts w:eastAsia="Times New Roman" w:cstheme="minorHAnsi"/>
+          <w:color w:val="000000" w:themeColor="text1"/>
+          <w:lang w:eastAsia="en-GB"/>
+        </w:rPr>
+      </w:pPr>
+      <w:r>
+        <w:rPr>
+          <w:rFonts w:eastAsia="Times New Roman" w:cstheme="minorHAnsi"/>
+          <w:color w:val="000000" w:themeColor="text1"/>
+          <w:lang w:eastAsia="en-GB"/>
+        </w:rPr>
+        <w:lastRenderedPageBreak/>
+        <w:t>Briefly explain the three main benefits of using time-boxed sprints.</w:t>
+      </w:r>
+    </w:p>
+    <w:p>
+      <w:pPr>
+        <w:shd w:val="clear" w:color="auto" w:fill="FFFFFF"/>
+        <w:spacing w:after="100" w:afterAutospacing="1" w:line="240" w:lineRule="auto"/>
+        <w:ind w:left="627"/>
+        <w:rPr>
+          <w:rFonts w:eastAsia="Times New Roman" w:cstheme="minorHAnsi"/>
+          <w:color w:val="000000" w:themeColor="text1"/>
+          <w:lang w:eastAsia="en-GB"/>
+        </w:rPr>
+      </w:pPr>
+      <w:r>
+        <w:rPr>
+          <w:rFonts w:eastAsia="Times New Roman" w:cstheme="minorHAnsi"/>
+          <w:color w:val="000000" w:themeColor="text1"/>
+          <w:lang w:eastAsia="en-GB"/>
+        </w:rPr>
+        <w:t xml:space="preserve">Timed- boxed sprints is the fixed amount of time in which product backlog are    </w:t>
+      </w:r>
+      <w:r>
+        <w:rPr>
+          <w:rFonts w:eastAsia="Times New Roman" w:cstheme="minorHAnsi"/>
+          <w:color w:val="000000" w:themeColor="text1"/>
+          <w:lang w:eastAsia="en-GB"/>
+        </w:rPr>
+        <w:t xml:space="preserve">   </w:t>
+      </w:r>
+      <w:r>
+        <w:rPr>
+          <w:rFonts w:eastAsia="Times New Roman" w:cstheme="minorHAnsi"/>
+          <w:color w:val="000000" w:themeColor="text1"/>
+          <w:lang w:eastAsia="en-GB"/>
+        </w:rPr>
+        <w:t>implemented. Three main benefits of using timed-boxed sprints are:</w:t>
+      </w:r>
+    </w:p>
+    <w:p>
+      <w:pPr>
+        <w:pStyle w:val="ListParagraph"/>
+        <w:numPr>
+          <w:ilvl w:val="0"/>
+          <w:numId w:val="10"/>
+        </w:numPr>
+        <w:shd w:val="clear" w:color="auto" w:fill="FFFFFF"/>
+        <w:spacing w:before="60" w:after="100" w:afterAutospacing="1" w:line="240" w:lineRule="auto"/>
+        <w:rPr>
+          <w:rFonts w:eastAsia="Times New Roman" w:cstheme="minorHAnsi"/>
+          <w:color w:val="000000" w:themeColor="text1"/>
+          <w:lang w:eastAsia="en-GB"/>
+        </w:rPr>
+      </w:pPr>
+      <w:r>
+        <w:rPr>
+          <w:rFonts w:eastAsia="Times New Roman" w:cstheme="minorHAnsi"/>
+          <w:color w:val="000000" w:themeColor="text1"/>
+          <w:lang w:eastAsia="en-GB"/>
+        </w:rPr>
+        <w:t>Demonstrable progress, there is a tangible output that can be delivered at the end of each sprint.</w:t>
+      </w:r>
+    </w:p>
+    <w:p>
+      <w:pPr>
+        <w:pStyle w:val="ListParagraph"/>
+        <w:numPr>
+          <w:ilvl w:val="0"/>
+          <w:numId w:val="10"/>
+        </w:numPr>
+        <w:shd w:val="clear" w:color="auto" w:fill="FFFFFF"/>
+        <w:spacing w:before="60" w:after="100" w:afterAutospacing="1" w:line="240" w:lineRule="auto"/>
+        <w:rPr>
+          <w:rFonts w:eastAsia="Times New Roman" w:cstheme="minorHAnsi"/>
+          <w:color w:val="000000" w:themeColor="text1"/>
+          <w:lang w:eastAsia="en-GB"/>
+        </w:rPr>
+      </w:pPr>
+      <w:r>
+        <w:rPr>
+          <w:rFonts w:eastAsia="Times New Roman" w:cstheme="minorHAnsi"/>
+          <w:color w:val="000000" w:themeColor="text1"/>
+          <w:lang w:eastAsia="en-GB"/>
+        </w:rPr>
+        <w:t>Problem discovery, this is if there is discovered errors or omissions then the rework required is limited to the duration of the sprint.</w:t>
+      </w:r>
+    </w:p>
+    <w:p>
+      <w:pPr>
+        <w:pStyle w:val="ListParagraph"/>
+        <w:numPr>
+          <w:ilvl w:val="0"/>
+          <w:numId w:val="10"/>
+        </w:numPr>
+        <w:shd w:val="clear" w:color="auto" w:fill="FFFFFF"/>
+        <w:spacing w:before="60" w:after="100" w:afterAutospacing="1" w:line="240" w:lineRule="auto"/>
+        <w:rPr>
+          <w:rFonts w:eastAsia="Times New Roman" w:cstheme="minorHAnsi"/>
+          <w:color w:val="000000" w:themeColor="text1"/>
+          <w:lang w:eastAsia="en-GB"/>
+        </w:rPr>
+      </w:pPr>
+      <w:r>
+        <w:rPr>
+          <w:rFonts w:eastAsia="Times New Roman" w:cstheme="minorHAnsi"/>
+          <w:color w:val="000000" w:themeColor="text1"/>
+          <w:lang w:eastAsia="en-GB"/>
+        </w:rPr>
+        <w:t xml:space="preserve">Worked planning, the team have </w:t>
+      </w:r>
+      <w:proofErr w:type="gramStart"/>
+      <w:r>
+        <w:rPr>
+          <w:rFonts w:eastAsia="Times New Roman" w:cstheme="minorHAnsi"/>
+          <w:color w:val="000000" w:themeColor="text1"/>
+          <w:lang w:eastAsia="en-GB"/>
+        </w:rPr>
+        <w:t>a</w:t>
+      </w:r>
+      <w:proofErr w:type="gramEnd"/>
+      <w:r>
+        <w:rPr>
+          <w:rFonts w:eastAsia="Times New Roman" w:cstheme="minorHAnsi"/>
+          <w:color w:val="000000" w:themeColor="text1"/>
+          <w:lang w:eastAsia="en-GB"/>
+        </w:rPr>
+        <w:t xml:space="preserve"> understanding of how much work they can do in a fixed time period.</w:t>
+      </w:r>
+    </w:p>
+    <w:p>
+      <w:pPr>
+        <w:pStyle w:val="ListParagraph"/>
+        <w:shd w:val="clear" w:color="auto" w:fill="FFFFFF"/>
+        <w:spacing w:before="60" w:after="100" w:afterAutospacing="1" w:line="240" w:lineRule="auto"/>
+        <w:rPr>
+          <w:rFonts w:eastAsia="Times New Roman" w:cstheme="minorHAnsi"/>
+          <w:color w:val="000000" w:themeColor="text1"/>
+          <w:lang w:eastAsia="en-GB"/>
+        </w:rPr>
+      </w:pPr>
+    </w:p>
+    <w:p>
+      <w:pPr>
+        <w:pStyle w:val="ListParagraph"/>
+        <w:numPr>
+          <w:ilvl w:val="0"/>
+          <w:numId w:val="3"/>
+        </w:numPr>
+        <w:shd w:val="clear" w:color="auto" w:fill="FFFFFF"/>
+        <w:spacing w:before="60" w:after="100" w:afterAutospacing="1" w:line="240" w:lineRule="auto"/>
+        <w:rPr>
+          <w:rFonts w:eastAsia="Times New Roman" w:cstheme="minorHAnsi"/>
+          <w:color w:val="000000" w:themeColor="text1"/>
+          <w:lang w:eastAsia="en-GB"/>
+        </w:rPr>
+      </w:pPr>
+      <w:r>
+        <w:rPr>
+          <w:rFonts w:eastAsia="Times New Roman" w:cstheme="minorHAnsi"/>
+          <w:color w:val="000000" w:themeColor="text1"/>
+          <w:lang w:eastAsia="en-GB"/>
+        </w:rPr>
+        <w:t>What three things should a Scrum team do when planning a sprint?</w:t>
+      </w:r>
+    </w:p>
+    <w:p>
+      <w:pPr>
+        <w:pStyle w:val="ListParagraph"/>
+        <w:shd w:val="clear" w:color="auto" w:fill="FFFFFF"/>
+        <w:spacing w:before="60" w:after="100" w:afterAutospacing="1" w:line="240" w:lineRule="auto"/>
+        <w:rPr>
+          <w:rFonts w:eastAsia="Times New Roman" w:cstheme="minorHAnsi"/>
+          <w:color w:val="000000" w:themeColor="text1"/>
+          <w:lang w:eastAsia="en-GB"/>
+        </w:rPr>
+      </w:pPr>
+      <w:r>
+        <w:rPr>
+          <w:rFonts w:eastAsia="Times New Roman" w:cstheme="minorHAnsi"/>
+          <w:color w:val="000000" w:themeColor="text1"/>
+          <w:lang w:eastAsia="en-GB"/>
+        </w:rPr>
+        <w:t>A sprint is a timed period in which to develop features for a product.</w:t>
+      </w:r>
+    </w:p>
+    <w:p>
+      <w:pPr>
+        <w:pStyle w:val="ListParagraph"/>
+        <w:shd w:val="clear" w:color="auto" w:fill="FFFFFF"/>
+        <w:spacing w:before="60" w:after="100" w:afterAutospacing="1" w:line="240" w:lineRule="auto"/>
+        <w:rPr>
+          <w:rFonts w:eastAsia="Times New Roman" w:cstheme="minorHAnsi"/>
+          <w:color w:val="000000" w:themeColor="text1"/>
+          <w:lang w:eastAsia="en-GB"/>
+        </w:rPr>
+      </w:pPr>
+      <w:r>
+        <w:rPr>
+          <w:rFonts w:eastAsia="Times New Roman" w:cstheme="minorHAnsi"/>
+          <w:color w:val="000000" w:themeColor="text1"/>
+          <w:lang w:eastAsia="en-GB"/>
+        </w:rPr>
+        <w:t xml:space="preserve">Three </w:t>
+      </w:r>
+      <w:r>
+        <w:rPr>
+          <w:rFonts w:eastAsia="Times New Roman" w:cstheme="minorHAnsi"/>
+          <w:color w:val="000000" w:themeColor="text1"/>
+          <w:lang w:eastAsia="en-GB"/>
+        </w:rPr>
+        <w:t xml:space="preserve">things </w:t>
+      </w:r>
+      <w:r>
+        <w:rPr>
+          <w:rFonts w:eastAsia="Times New Roman" w:cstheme="minorHAnsi"/>
+          <w:color w:val="000000" w:themeColor="text1"/>
+          <w:lang w:eastAsia="en-GB"/>
+        </w:rPr>
+        <w:t>a scrum should do when planning a sprint are:</w:t>
+      </w:r>
+    </w:p>
+    <w:p>
+      <w:pPr>
+        <w:pStyle w:val="ListParagraph"/>
+        <w:numPr>
+          <w:ilvl w:val="0"/>
+          <w:numId w:val="11"/>
+        </w:numPr>
+        <w:shd w:val="clear" w:color="auto" w:fill="FFFFFF"/>
+        <w:spacing w:before="60" w:after="100" w:afterAutospacing="1" w:line="240" w:lineRule="auto"/>
+        <w:rPr>
+          <w:rFonts w:eastAsia="Times New Roman" w:cstheme="minorHAnsi"/>
+          <w:color w:val="000000" w:themeColor="text1"/>
+          <w:lang w:eastAsia="en-GB"/>
+        </w:rPr>
+      </w:pPr>
+      <w:r>
+        <w:rPr>
+          <w:rFonts w:eastAsia="Times New Roman" w:cstheme="minorHAnsi"/>
+          <w:color w:val="000000" w:themeColor="text1"/>
+          <w:lang w:eastAsia="en-GB"/>
+        </w:rPr>
+        <w:t xml:space="preserve">There needs to </w:t>
+      </w:r>
+      <w:r>
+        <w:rPr>
+          <w:rFonts w:eastAsia="Times New Roman" w:cstheme="minorHAnsi"/>
+          <w:color w:val="000000" w:themeColor="text1"/>
+          <w:lang w:eastAsia="en-GB"/>
+        </w:rPr>
+        <w:t>be an agreed sprint goal.</w:t>
+      </w:r>
+    </w:p>
+    <w:p>
+      <w:pPr>
+        <w:pStyle w:val="ListParagraph"/>
+        <w:numPr>
+          <w:ilvl w:val="0"/>
+          <w:numId w:val="11"/>
+        </w:numPr>
+        <w:shd w:val="clear" w:color="auto" w:fill="FFFFFF"/>
+        <w:spacing w:before="60" w:after="100" w:afterAutospacing="1" w:line="240" w:lineRule="auto"/>
+        <w:rPr>
+          <w:rFonts w:eastAsia="Times New Roman" w:cstheme="minorHAnsi"/>
+          <w:color w:val="000000" w:themeColor="text1"/>
+          <w:lang w:eastAsia="en-GB"/>
+        </w:rPr>
+      </w:pPr>
+      <w:r>
+        <w:rPr>
+          <w:rFonts w:eastAsia="Times New Roman" w:cstheme="minorHAnsi"/>
+          <w:color w:val="000000" w:themeColor="text1"/>
+          <w:lang w:eastAsia="en-GB"/>
+        </w:rPr>
+        <w:t xml:space="preserve">Decision should be made on what items need to be implemented from the  product backlog. </w:t>
+      </w:r>
+    </w:p>
+    <w:p>
+      <w:pPr>
+        <w:pStyle w:val="ListParagraph"/>
+        <w:numPr>
+          <w:ilvl w:val="0"/>
+          <w:numId w:val="11"/>
+        </w:numPr>
+        <w:shd w:val="clear" w:color="auto" w:fill="FFFFFF"/>
+        <w:spacing w:before="60" w:after="100" w:afterAutospacing="1" w:line="240" w:lineRule="auto"/>
+        <w:rPr>
+          <w:rFonts w:eastAsia="Times New Roman" w:cstheme="minorHAnsi"/>
+          <w:color w:val="000000" w:themeColor="text1"/>
+          <w:lang w:eastAsia="en-GB"/>
+        </w:rPr>
+      </w:pPr>
+      <w:r>
+        <w:rPr>
+          <w:rFonts w:eastAsia="Times New Roman" w:cstheme="minorHAnsi"/>
+          <w:color w:val="000000" w:themeColor="text1"/>
+          <w:lang w:eastAsia="en-GB"/>
+        </w:rPr>
+        <w:t>Create a sprint backlog.</w:t>
+      </w:r>
+      <w:r>
+        <w:rPr>
+          <w:rFonts w:eastAsia="Times New Roman" w:cstheme="minorHAnsi"/>
+          <w:color w:val="000000" w:themeColor="text1"/>
+          <w:lang w:eastAsia="en-GB"/>
+        </w:rPr>
+        <w:t xml:space="preserve"> </w:t>
+      </w:r>
+    </w:p>
+    <w:p>
+      <w:pPr>
+        <w:pStyle w:val="ListParagraph"/>
+        <w:shd w:val="clear" w:color="auto" w:fill="FFFFFF"/>
+        <w:spacing w:before="60" w:after="100" w:afterAutospacing="1" w:line="240" w:lineRule="auto"/>
+        <w:rPr>
+          <w:rFonts w:eastAsia="Times New Roman" w:cstheme="minorHAnsi"/>
+          <w:color w:val="000000" w:themeColor="text1"/>
+          <w:lang w:eastAsia="en-GB"/>
+        </w:rPr>
+      </w:pPr>
+    </w:p>
+    <w:p>
+      <w:pPr>
+        <w:pStyle w:val="ListParagraph"/>
+        <w:numPr>
+          <w:ilvl w:val="0"/>
+          <w:numId w:val="3"/>
+        </w:numPr>
+        <w:shd w:val="clear" w:color="auto" w:fill="FFFFFF"/>
+        <w:spacing w:before="60" w:after="100" w:afterAutospacing="1" w:line="240" w:lineRule="auto"/>
+        <w:rPr>
+          <w:rFonts w:eastAsia="Times New Roman" w:cstheme="minorHAnsi"/>
+          <w:color w:val="000000" w:themeColor="text1"/>
+          <w:lang w:eastAsia="en-GB"/>
+        </w:rPr>
+      </w:pPr>
+      <w:r>
+        <w:rPr>
+          <w:rFonts w:eastAsia="Times New Roman" w:cstheme="minorHAnsi"/>
+          <w:color w:val="000000" w:themeColor="text1"/>
+          <w:lang w:eastAsia="en-GB"/>
+        </w:rPr>
+        <w:t>What is a Scrum?</w:t>
+      </w:r>
+    </w:p>
+    <w:p>
+      <w:pPr>
+        <w:shd w:val="clear" w:color="auto" w:fill="FFFFFF"/>
+        <w:spacing w:before="60" w:after="100" w:afterAutospacing="1" w:line="240" w:lineRule="auto"/>
+        <w:ind w:left="720" w:firstLine="60"/>
+        <w:rPr>
+          <w:rFonts w:eastAsia="Times New Roman" w:cstheme="minorHAnsi"/>
+          <w:color w:val="000000" w:themeColor="text1"/>
+          <w:lang w:eastAsia="en-GB"/>
+        </w:rPr>
+      </w:pPr>
+      <w:r>
+        <w:rPr>
+          <w:rFonts w:eastAsia="Times New Roman" w:cstheme="minorHAnsi"/>
+          <w:color w:val="000000" w:themeColor="text1"/>
+          <w:lang w:eastAsia="en-GB"/>
+        </w:rPr>
+        <w:t xml:space="preserve">Scrum is a </w:t>
+      </w:r>
+      <w:r>
+        <w:rPr>
+          <w:rFonts w:eastAsia="Times New Roman" w:cstheme="minorHAnsi"/>
+          <w:color w:val="000000" w:themeColor="text1"/>
+          <w:lang w:eastAsia="en-GB"/>
+        </w:rPr>
+        <w:t xml:space="preserve">daily team meeting where progress is reviewed and work to be </w:t>
+      </w:r>
+      <w:r>
+        <w:rPr>
+          <w:rFonts w:eastAsia="Times New Roman" w:cstheme="minorHAnsi"/>
+          <w:color w:val="000000" w:themeColor="text1"/>
+          <w:lang w:eastAsia="en-GB"/>
+        </w:rPr>
+        <w:t xml:space="preserve">  </w:t>
+      </w:r>
+      <w:r>
+        <w:rPr>
+          <w:rFonts w:eastAsia="Times New Roman" w:cstheme="minorHAnsi"/>
+          <w:color w:val="000000" w:themeColor="text1"/>
+          <w:lang w:eastAsia="en-GB"/>
+        </w:rPr>
+        <w:t>done that day as discussed and agreed.</w:t>
+      </w:r>
+    </w:p>
+    <w:p>
+      <w:pPr>
+        <w:pStyle w:val="ListParagraph"/>
+        <w:numPr>
+          <w:ilvl w:val="0"/>
+          <w:numId w:val="3"/>
+        </w:numPr>
+        <w:shd w:val="clear" w:color="auto" w:fill="FFFFFF"/>
+        <w:spacing w:before="60" w:after="100" w:afterAutospacing="1" w:line="240" w:lineRule="auto"/>
+        <w:rPr>
+          <w:rFonts w:eastAsia="Times New Roman" w:cstheme="minorHAnsi"/>
+          <w:color w:val="000000" w:themeColor="text1"/>
+          <w:lang w:eastAsia="en-GB"/>
+        </w:rPr>
+      </w:pPr>
+      <w:r>
+        <w:rPr>
+          <w:rFonts w:eastAsia="Times New Roman" w:cstheme="minorHAnsi"/>
+          <w:color w:val="000000" w:themeColor="text1"/>
+          <w:lang w:eastAsia="en-GB"/>
+        </w:rPr>
+        <w:t>What technical activities from XP should always be used in a Scrum development process?</w:t>
+      </w:r>
+    </w:p>
+    <w:p>
+      <w:pPr>
+        <w:pStyle w:val="ListParagraph"/>
+        <w:shd w:val="clear" w:color="auto" w:fill="FFFFFF"/>
+        <w:spacing w:before="60" w:after="100" w:afterAutospacing="1" w:line="240" w:lineRule="auto"/>
+        <w:rPr>
+          <w:rFonts w:eastAsia="Times New Roman" w:cstheme="minorHAnsi"/>
+          <w:color w:val="000000" w:themeColor="text1"/>
+          <w:lang w:eastAsia="en-GB"/>
+        </w:rPr>
+      </w:pPr>
+    </w:p>
+    <w:p>
+      <w:pPr>
+        <w:pStyle w:val="ListParagraph"/>
+        <w:shd w:val="clear" w:color="auto" w:fill="FFFFFF"/>
+        <w:spacing w:before="60" w:after="100" w:afterAutospacing="1" w:line="240" w:lineRule="auto"/>
+        <w:rPr>
+          <w:rFonts w:eastAsia="Times New Roman" w:cstheme="minorHAnsi"/>
+          <w:color w:val="000000" w:themeColor="text1"/>
+          <w:lang w:eastAsia="en-GB"/>
+        </w:rPr>
+      </w:pPr>
+      <w:r>
+        <w:rPr>
+          <w:rFonts w:eastAsia="Times New Roman" w:cstheme="minorHAnsi"/>
+          <w:color w:val="000000" w:themeColor="text1"/>
+          <w:lang w:eastAsia="en-GB"/>
+        </w:rPr>
+        <w:t xml:space="preserve">The technical activities form XP that that should be used with scrum development process are incremental planning, small releases, refactoring, continuous </w:t>
+      </w:r>
+      <w:proofErr w:type="gramStart"/>
+      <w:r>
+        <w:rPr>
+          <w:rFonts w:eastAsia="Times New Roman" w:cstheme="minorHAnsi"/>
+          <w:color w:val="000000" w:themeColor="text1"/>
+          <w:lang w:eastAsia="en-GB"/>
+        </w:rPr>
+        <w:t>integration</w:t>
+      </w:r>
+      <w:proofErr w:type="gramEnd"/>
+      <w:r>
+        <w:rPr>
+          <w:rFonts w:eastAsia="Times New Roman" w:cstheme="minorHAnsi"/>
+          <w:color w:val="000000" w:themeColor="text1"/>
+          <w:lang w:eastAsia="en-GB"/>
+        </w:rPr>
+        <w:t xml:space="preserve"> and test-driven development. </w:t>
+      </w:r>
+      <w:r>
+        <w:rPr>
+          <w:rFonts w:eastAsia="Times New Roman" w:cstheme="minorHAnsi"/>
+          <w:color w:val="000000" w:themeColor="text1"/>
+          <w:lang w:eastAsia="en-GB"/>
+        </w:rPr>
+        <w:t xml:space="preserve"> </w:t>
+      </w:r>
+    </w:p>
+    <w:p>
+      <w:pPr>
+        <w:pStyle w:val="ListParagraph"/>
+        <w:shd w:val="clear" w:color="auto" w:fill="FFFFFF"/>
+        <w:spacing w:before="60" w:after="100" w:afterAutospacing="1" w:line="240" w:lineRule="auto"/>
+        <w:rPr>
+          <w:rFonts w:eastAsia="Times New Roman" w:cstheme="minorHAnsi"/>
+          <w:color w:val="000000" w:themeColor="text1"/>
+          <w:lang w:eastAsia="en-GB"/>
+        </w:rPr>
+      </w:pPr>
+    </w:p>
+    <w:p>
+      <w:pPr>
+        <w:pStyle w:val="ListParagraph"/>
+        <w:numPr>
+          <w:ilvl w:val="0"/>
+          <w:numId w:val="3"/>
+        </w:numPr>
+        <w:shd w:val="clear" w:color="auto" w:fill="FFFFFF"/>
+        <w:spacing w:before="60" w:after="100" w:afterAutospacing="1" w:line="240" w:lineRule="auto"/>
+        <w:rPr>
+          <w:rFonts w:eastAsia="Times New Roman" w:cstheme="minorHAnsi"/>
+          <w:color w:val="000000" w:themeColor="text1"/>
+          <w:lang w:eastAsia="en-GB"/>
+        </w:rPr>
+      </w:pPr>
+      <w:r>
+        <w:rPr>
+          <w:rFonts w:eastAsia="Times New Roman" w:cstheme="minorHAnsi"/>
+          <w:color w:val="000000" w:themeColor="text1"/>
+          <w:lang w:eastAsia="en-GB"/>
+        </w:rPr>
+        <w:t>List the items that might be part of a code completeness checklist.</w:t>
+      </w:r>
+    </w:p>
+    <w:p>
+      <w:pPr>
+        <w:pStyle w:val="ListParagraph"/>
+        <w:shd w:val="clear" w:color="auto" w:fill="FFFFFF"/>
+        <w:spacing w:before="60" w:after="100" w:afterAutospacing="1" w:line="240" w:lineRule="auto"/>
+        <w:rPr>
+          <w:rFonts w:eastAsia="Times New Roman" w:cstheme="minorHAnsi"/>
+          <w:color w:val="000000" w:themeColor="text1"/>
+          <w:lang w:eastAsia="en-GB"/>
+        </w:rPr>
+      </w:pPr>
+    </w:p>
+    <w:p>
+      <w:pPr>
+        <w:pStyle w:val="ListParagraph"/>
+        <w:shd w:val="clear" w:color="auto" w:fill="FFFFFF"/>
+        <w:spacing w:before="60" w:after="100" w:afterAutospacing="1" w:line="240" w:lineRule="auto"/>
+        <w:rPr>
+          <w:rFonts w:eastAsia="Times New Roman" w:cstheme="minorHAnsi"/>
+          <w:color w:val="000000" w:themeColor="text1"/>
+          <w:lang w:eastAsia="en-GB"/>
+        </w:rPr>
+      </w:pPr>
+      <w:r>
+        <w:rPr>
+          <w:rFonts w:eastAsia="Times New Roman" w:cstheme="minorHAnsi"/>
+          <w:color w:val="000000" w:themeColor="text1"/>
+          <w:lang w:eastAsia="en-GB"/>
+        </w:rPr>
+        <w:t>The items that are part of code completeness checklist are:</w:t>
+      </w:r>
+    </w:p>
+    <w:p>
+      <w:pPr>
+        <w:pStyle w:val="ListParagraph"/>
+        <w:numPr>
+          <w:ilvl w:val="0"/>
+          <w:numId w:val="12"/>
+        </w:numPr>
+        <w:shd w:val="clear" w:color="auto" w:fill="FFFFFF"/>
+        <w:spacing w:before="60" w:after="100" w:afterAutospacing="1" w:line="240" w:lineRule="auto"/>
+        <w:rPr>
+          <w:rFonts w:eastAsia="Times New Roman" w:cstheme="minorHAnsi"/>
+          <w:color w:val="000000" w:themeColor="text1"/>
+          <w:lang w:eastAsia="en-GB"/>
+        </w:rPr>
+      </w:pPr>
+      <w:r>
+        <w:rPr>
+          <w:rFonts w:eastAsia="Times New Roman" w:cstheme="minorHAnsi"/>
+          <w:color w:val="000000" w:themeColor="text1"/>
+          <w:lang w:eastAsia="en-GB"/>
+        </w:rPr>
+        <w:t>Review code</w:t>
+      </w:r>
+    </w:p>
+    <w:p>
+      <w:pPr>
+        <w:pStyle w:val="ListParagraph"/>
+        <w:numPr>
+          <w:ilvl w:val="0"/>
+          <w:numId w:val="12"/>
+        </w:numPr>
+        <w:shd w:val="clear" w:color="auto" w:fill="FFFFFF"/>
+        <w:spacing w:before="60" w:after="100" w:afterAutospacing="1" w:line="240" w:lineRule="auto"/>
+        <w:rPr>
+          <w:rFonts w:eastAsia="Times New Roman" w:cstheme="minorHAnsi"/>
+          <w:color w:val="000000" w:themeColor="text1"/>
+          <w:lang w:eastAsia="en-GB"/>
+        </w:rPr>
+      </w:pPr>
+      <w:r>
+        <w:rPr>
+          <w:rFonts w:eastAsia="Times New Roman" w:cstheme="minorHAnsi"/>
+          <w:color w:val="000000" w:themeColor="text1"/>
+          <w:lang w:eastAsia="en-GB"/>
+        </w:rPr>
+        <w:t>Unit test</w:t>
+      </w:r>
+    </w:p>
+    <w:p>
+      <w:pPr>
+        <w:pStyle w:val="ListParagraph"/>
+        <w:numPr>
+          <w:ilvl w:val="0"/>
+          <w:numId w:val="12"/>
+        </w:numPr>
+        <w:shd w:val="clear" w:color="auto" w:fill="FFFFFF"/>
+        <w:spacing w:before="60" w:after="100" w:afterAutospacing="1" w:line="240" w:lineRule="auto"/>
+        <w:rPr>
+          <w:rFonts w:eastAsia="Times New Roman" w:cstheme="minorHAnsi"/>
+          <w:color w:val="000000" w:themeColor="text1"/>
+          <w:lang w:eastAsia="en-GB"/>
+        </w:rPr>
+      </w:pPr>
+      <w:r>
+        <w:rPr>
+          <w:rFonts w:eastAsia="Times New Roman" w:cstheme="minorHAnsi"/>
+          <w:color w:val="000000" w:themeColor="text1"/>
+          <w:lang w:eastAsia="en-GB"/>
+        </w:rPr>
+        <w:t>Integrated code</w:t>
+      </w:r>
+    </w:p>
+    <w:p>
+      <w:pPr>
+        <w:pStyle w:val="ListParagraph"/>
+        <w:numPr>
+          <w:ilvl w:val="0"/>
+          <w:numId w:val="12"/>
+        </w:numPr>
+        <w:shd w:val="clear" w:color="auto" w:fill="FFFFFF"/>
+        <w:spacing w:before="60" w:after="100" w:afterAutospacing="1" w:line="240" w:lineRule="auto"/>
+        <w:rPr>
+          <w:rFonts w:eastAsia="Times New Roman" w:cstheme="minorHAnsi"/>
+          <w:color w:val="000000" w:themeColor="text1"/>
+          <w:lang w:eastAsia="en-GB"/>
+        </w:rPr>
+      </w:pPr>
+      <w:r>
+        <w:rPr>
+          <w:rFonts w:eastAsia="Times New Roman" w:cstheme="minorHAnsi"/>
+          <w:color w:val="000000" w:themeColor="text1"/>
+          <w:lang w:eastAsia="en-GB"/>
+        </w:rPr>
+        <w:t>Integration tests</w:t>
+      </w:r>
+    </w:p>
+    <w:p>
+      <w:pPr>
+        <w:pStyle w:val="ListParagraph"/>
+        <w:numPr>
+          <w:ilvl w:val="0"/>
+          <w:numId w:val="12"/>
+        </w:numPr>
+        <w:shd w:val="clear" w:color="auto" w:fill="FFFFFF"/>
+        <w:spacing w:before="60" w:after="100" w:afterAutospacing="1" w:line="240" w:lineRule="auto"/>
+        <w:rPr>
+          <w:rFonts w:eastAsia="Times New Roman" w:cstheme="minorHAnsi"/>
+          <w:color w:val="000000" w:themeColor="text1"/>
+          <w:lang w:eastAsia="en-GB"/>
+        </w:rPr>
+      </w:pPr>
+      <w:r>
+        <w:rPr>
+          <w:rFonts w:eastAsia="Times New Roman" w:cstheme="minorHAnsi"/>
+          <w:color w:val="000000" w:themeColor="text1"/>
+          <w:lang w:eastAsia="en-GB"/>
+        </w:rPr>
+        <w:t>Acceptance tests</w:t>
+      </w:r>
+    </w:p>
+    <w:p>
+      <w:pPr>
+        <w:pStyle w:val="ListParagraph"/>
+        <w:numPr>
+          <w:ilvl w:val="0"/>
+          <w:numId w:val="3"/>
+        </w:numPr>
+        <w:shd w:val="clear" w:color="auto" w:fill="FFFFFF"/>
+        <w:spacing w:before="60" w:after="100" w:afterAutospacing="1" w:line="240" w:lineRule="auto"/>
+        <w:rPr>
+          <w:rFonts w:eastAsia="Times New Roman" w:cstheme="minorHAnsi"/>
+          <w:color w:val="000000" w:themeColor="text1"/>
+          <w:lang w:eastAsia="en-GB"/>
+        </w:rPr>
+      </w:pPr>
+      <w:r>
+        <w:rPr>
+          <w:rFonts w:eastAsia="Times New Roman" w:cstheme="minorHAnsi"/>
+          <w:color w:val="000000" w:themeColor="text1"/>
+          <w:lang w:eastAsia="en-GB"/>
+        </w:rPr>
+        <w:t>What is a self-organising team?</w:t>
+      </w:r>
+    </w:p>
+    <w:p>
+      <w:pPr>
+        <w:pStyle w:val="ListParagraph"/>
+        <w:shd w:val="clear" w:color="auto" w:fill="FFFFFF"/>
+        <w:spacing w:before="60" w:after="100" w:afterAutospacing="1" w:line="240" w:lineRule="auto"/>
+        <w:rPr>
+          <w:rFonts w:eastAsia="Times New Roman" w:cstheme="minorHAnsi"/>
+          <w:color w:val="000000" w:themeColor="text1"/>
+          <w:lang w:eastAsia="en-GB"/>
+        </w:rPr>
+      </w:pPr>
+      <w:r>
+        <w:rPr>
+          <w:rFonts w:eastAsia="Times New Roman" w:cstheme="minorHAnsi"/>
+          <w:color w:val="000000" w:themeColor="text1"/>
+          <w:lang w:eastAsia="en-GB"/>
+        </w:rPr>
+        <w:t>Self-organising team are scrum team members that coordinate the</w:t>
+      </w:r>
+      <w:r>
+        <w:rPr>
+          <w:rFonts w:eastAsia="Times New Roman" w:cstheme="minorHAnsi"/>
+          <w:color w:val="000000" w:themeColor="text1"/>
+          <w:lang w:eastAsia="en-GB"/>
+        </w:rPr>
+        <w:t>ir</w:t>
+      </w:r>
+      <w:r>
+        <w:rPr>
+          <w:rFonts w:eastAsia="Times New Roman" w:cstheme="minorHAnsi"/>
+          <w:color w:val="000000" w:themeColor="text1"/>
+          <w:lang w:eastAsia="en-GB"/>
+        </w:rPr>
+        <w:t xml:space="preserve"> work of by discussing task and deciding what needs to be done, they make their own decisions on schedules and deliverables</w:t>
+      </w:r>
+      <w:r>
+        <w:rPr>
+          <w:rFonts w:eastAsia="Times New Roman" w:cstheme="minorHAnsi"/>
+          <w:color w:val="000000" w:themeColor="text1"/>
+          <w:lang w:eastAsia="en-GB"/>
+        </w:rPr>
+        <w:t xml:space="preserve">, there is limited involvements of engineers in external interactions with customers and </w:t>
+      </w:r>
+      <w:r>
+        <w:rPr>
+          <w:rFonts w:eastAsia="Times New Roman" w:cstheme="minorHAnsi"/>
+          <w:color w:val="000000" w:themeColor="text1"/>
+          <w:lang w:eastAsia="en-GB"/>
+        </w:rPr>
+        <w:t>management.</w:t>
+      </w:r>
+    </w:p>
+    <w:p>
+      <w:pPr>
+        <w:pStyle w:val="ListParagraph"/>
+        <w:shd w:val="clear" w:color="auto" w:fill="FFFFFF"/>
+        <w:spacing w:before="60" w:after="100" w:afterAutospacing="1" w:line="240" w:lineRule="auto"/>
+        <w:rPr>
+          <w:rFonts w:eastAsia="Times New Roman" w:cstheme="minorHAnsi"/>
+          <w:color w:val="000000" w:themeColor="text1"/>
+          <w:lang w:eastAsia="en-GB"/>
+        </w:rPr>
+      </w:pPr>
+    </w:p>
+    <w:p>
+      <w:pPr>
+        <w:pStyle w:val="ListParagraph"/>
+        <w:numPr>
+          <w:ilvl w:val="0"/>
+          <w:numId w:val="3"/>
+        </w:numPr>
+        <w:shd w:val="clear" w:color="auto" w:fill="FFFFFF"/>
+        <w:spacing w:before="60" w:after="100" w:afterAutospacing="1" w:line="240" w:lineRule="auto"/>
+        <w:rPr>
+          <w:rFonts w:eastAsia="Times New Roman" w:cstheme="minorHAnsi"/>
+          <w:color w:val="000000" w:themeColor="text1"/>
+          <w:lang w:eastAsia="en-GB"/>
+        </w:rPr>
+      </w:pPr>
+      <w:r>
+        <w:rPr>
+          <w:rFonts w:eastAsia="Times New Roman" w:cstheme="minorHAnsi"/>
+          <w:color w:val="000000" w:themeColor="text1"/>
+          <w:lang w:eastAsia="en-GB"/>
+        </w:rPr>
+        <w:t>Why does informal spoken communication not always work as a means of team coordination?</w:t>
+      </w:r>
+    </w:p>
+    <w:p>
+      <w:pPr>
+        <w:pStyle w:val="ListParagraph"/>
+        <w:shd w:val="clear" w:color="auto" w:fill="FFFFFF"/>
+        <w:spacing w:before="60" w:after="100" w:afterAutospacing="1" w:line="240" w:lineRule="auto"/>
+        <w:rPr>
+          <w:rFonts w:eastAsia="Times New Roman" w:cstheme="minorHAnsi"/>
+          <w:color w:val="000000" w:themeColor="text1"/>
+          <w:lang w:eastAsia="en-GB"/>
+        </w:rPr>
+      </w:pPr>
+      <w:r>
+        <w:rPr>
+          <w:rFonts w:eastAsia="Times New Roman" w:cstheme="minorHAnsi"/>
+          <w:color w:val="000000" w:themeColor="text1"/>
+          <w:lang w:eastAsia="en-GB"/>
+        </w:rPr>
+        <w:t xml:space="preserve">Informal  spoken communication may not work as team members may misinterpret what is needed to be done, layback approach may be taken, members may take advantage of the situation and slack of work and  no professionalism approach to their </w:t>
+      </w:r>
+      <w:r>
+        <w:rPr>
+          <w:rFonts w:eastAsia="Times New Roman" w:cstheme="minorHAnsi"/>
+          <w:color w:val="000000" w:themeColor="text1"/>
+          <w:lang w:eastAsia="en-GB"/>
+        </w:rPr>
+        <w:t>work.</w:t>
+      </w:r>
+      <w:r>
+        <w:rPr>
+          <w:rFonts w:eastAsia="Times New Roman" w:cstheme="minorHAnsi"/>
+          <w:color w:val="000000" w:themeColor="text1"/>
+          <w:lang w:eastAsia="en-GB"/>
+        </w:rPr>
+        <w:t xml:space="preserve"> </w:t>
+      </w:r>
+    </w:p>
+    <w:p>
+      <w:pPr>
+        <w:pStyle w:val="ListParagraph"/>
+        <w:shd w:val="clear" w:color="auto" w:fill="FFFFFF"/>
+        <w:spacing w:before="60" w:after="100" w:afterAutospacing="1" w:line="240" w:lineRule="auto"/>
+        <w:rPr>
+          <w:rFonts w:eastAsia="Times New Roman" w:cstheme="minorHAnsi"/>
+          <w:color w:val="000000" w:themeColor="text1"/>
+          <w:lang w:eastAsia="en-GB"/>
+        </w:rPr>
+      </w:pPr>
+    </w:p>
+    <w:p>
+      <w:pPr>
+        <w:pStyle w:val="ListParagraph"/>
+        <w:numPr>
+          <w:ilvl w:val="0"/>
+          <w:numId w:val="3"/>
+        </w:numPr>
+        <w:shd w:val="clear" w:color="auto" w:fill="FFFFFF"/>
+        <w:spacing w:before="60" w:after="100" w:afterAutospacing="1" w:line="240" w:lineRule="auto"/>
+        <w:rPr>
+          <w:rFonts w:eastAsia="Times New Roman" w:cstheme="minorHAnsi"/>
+          <w:color w:val="000000" w:themeColor="text1"/>
+          <w:lang w:eastAsia="en-GB"/>
+        </w:rPr>
+      </w:pPr>
+      <w:r>
+        <w:rPr>
+          <w:rFonts w:eastAsia="Times New Roman" w:cstheme="minorHAnsi"/>
+          <w:color w:val="000000" w:themeColor="text1"/>
+          <w:lang w:eastAsia="en-GB"/>
+        </w:rPr>
+        <w:lastRenderedPageBreak/>
+        <w:t>What are the three principal project management activities? For each of these, list two associated activities that are management responsibilities.</w:t>
+      </w:r>
+    </w:p>
+    <w:p>
+      <w:pPr>
+        <w:pStyle w:val="ListParagraph"/>
+        <w:rPr>
+          <w:rFonts w:eastAsia="Times New Roman" w:cstheme="minorHAnsi"/>
+          <w:color w:val="000000" w:themeColor="text1"/>
+          <w:lang w:eastAsia="en-GB"/>
+        </w:rPr>
+      </w:pPr>
+      <w:r>
+        <w:rPr>
+          <w:rFonts w:eastAsia="Times New Roman" w:cstheme="minorHAnsi"/>
+          <w:color w:val="000000" w:themeColor="text1"/>
+          <w:lang w:eastAsia="en-GB"/>
+        </w:rPr>
+        <w:t>The three principal project management activities are:</w:t>
+      </w:r>
+    </w:p>
+    <w:p>
+      <w:pPr>
+        <w:pStyle w:val="ListParagraph"/>
+        <w:numPr>
+          <w:ilvl w:val="1"/>
+          <w:numId w:val="13"/>
+        </w:numPr>
+        <w:shd w:val="clear" w:color="auto" w:fill="FFFFFF"/>
+        <w:spacing w:before="60" w:after="100" w:afterAutospacing="1" w:line="240" w:lineRule="auto"/>
+        <w:rPr>
+          <w:rFonts w:eastAsia="Times New Roman" w:cstheme="minorHAnsi"/>
+          <w:color w:val="000000" w:themeColor="text1"/>
+          <w:lang w:eastAsia="en-GB"/>
+        </w:rPr>
+      </w:pPr>
+      <w:r>
+        <w:rPr>
+          <w:rFonts w:eastAsia="Times New Roman" w:cstheme="minorHAnsi"/>
+          <w:color w:val="000000" w:themeColor="text1"/>
+          <w:lang w:eastAsia="en-GB"/>
+        </w:rPr>
+        <w:t>Reporting</w:t>
+      </w:r>
+      <w:r>
+        <w:rPr>
+          <w:rFonts w:eastAsia="Times New Roman" w:cstheme="minorHAnsi"/>
+          <w:color w:val="000000" w:themeColor="text1"/>
+          <w:lang w:eastAsia="en-GB"/>
+        </w:rPr>
+        <w:t>-</w:t>
+      </w:r>
+      <w:r>
+        <w:rPr>
+          <w:rFonts w:eastAsia="Times New Roman" w:cstheme="minorHAnsi"/>
+          <w:color w:val="000000" w:themeColor="text1"/>
+          <w:lang w:eastAsia="en-GB"/>
+        </w:rPr>
+        <w:t xml:space="preserve"> the management responsibility </w:t>
+      </w:r>
+      <w:r>
+        <w:rPr>
+          <w:rFonts w:eastAsia="Times New Roman" w:cstheme="minorHAnsi"/>
+          <w:color w:val="000000" w:themeColor="text1"/>
+          <w:lang w:eastAsia="en-GB"/>
+        </w:rPr>
+        <w:t>is</w:t>
+      </w:r>
+      <w:r>
+        <w:rPr>
+          <w:rFonts w:eastAsia="Times New Roman" w:cstheme="minorHAnsi"/>
+          <w:color w:val="000000" w:themeColor="text1"/>
+          <w:lang w:eastAsia="en-GB"/>
+        </w:rPr>
+        <w:t xml:space="preserve">  budget;</w:t>
+      </w:r>
+      <w:r>
+        <w:rPr>
+          <w:rFonts w:eastAsia="Times New Roman" w:cstheme="minorHAnsi"/>
+          <w:color w:val="000000" w:themeColor="text1"/>
+          <w:lang w:eastAsia="en-GB"/>
+        </w:rPr>
+        <w:t xml:space="preserve"> </w:t>
+      </w:r>
+      <w:r>
+        <w:rPr>
+          <w:rFonts w:eastAsia="Times New Roman" w:cstheme="minorHAnsi"/>
+          <w:color w:val="000000" w:themeColor="text1"/>
+          <w:lang w:eastAsia="en-GB"/>
+        </w:rPr>
+        <w:t>How to spend money and progress</w:t>
+      </w:r>
+      <w:r>
+        <w:rPr>
+          <w:rFonts w:eastAsia="Times New Roman" w:cstheme="minorHAnsi"/>
+          <w:color w:val="000000" w:themeColor="text1"/>
+          <w:lang w:eastAsia="en-GB"/>
+        </w:rPr>
+        <w:t>: How a project is progressing against fixed time frames.</w:t>
+      </w:r>
+    </w:p>
+    <w:p>
+      <w:pPr>
+        <w:pStyle w:val="ListParagraph"/>
+        <w:numPr>
+          <w:ilvl w:val="1"/>
+          <w:numId w:val="13"/>
+        </w:numPr>
+        <w:shd w:val="clear" w:color="auto" w:fill="FFFFFF"/>
+        <w:spacing w:before="60" w:after="100" w:afterAutospacing="1" w:line="240" w:lineRule="auto"/>
+        <w:rPr>
+          <w:rFonts w:eastAsia="Times New Roman" w:cstheme="minorHAnsi"/>
+          <w:color w:val="000000" w:themeColor="text1"/>
+          <w:lang w:eastAsia="en-GB"/>
+        </w:rPr>
+      </w:pPr>
+      <w:r>
+        <w:rPr>
+          <w:rFonts w:eastAsia="Times New Roman" w:cstheme="minorHAnsi"/>
+          <w:color w:val="000000" w:themeColor="text1"/>
+          <w:lang w:eastAsia="en-GB"/>
+        </w:rPr>
+        <w:t>Administration</w:t>
+      </w:r>
+      <w:r>
+        <w:rPr>
+          <w:rFonts w:eastAsia="Times New Roman" w:cstheme="minorHAnsi"/>
+          <w:color w:val="000000" w:themeColor="text1"/>
+          <w:lang w:eastAsia="en-GB"/>
+        </w:rPr>
+        <w:t>-</w:t>
+      </w:r>
+      <w:r>
+        <w:rPr>
+          <w:rFonts w:eastAsia="Times New Roman" w:cstheme="minorHAnsi"/>
+          <w:color w:val="000000" w:themeColor="text1"/>
+          <w:lang w:eastAsia="en-GB"/>
+        </w:rPr>
+        <w:t xml:space="preserve"> </w:t>
+      </w:r>
+      <w:r>
+        <w:rPr>
+          <w:rFonts w:eastAsia="Times New Roman" w:cstheme="minorHAnsi"/>
+          <w:color w:val="000000" w:themeColor="text1"/>
+          <w:lang w:eastAsia="en-GB"/>
+        </w:rPr>
+        <w:t>F</w:t>
+      </w:r>
+      <w:r>
+        <w:rPr>
+          <w:rFonts w:eastAsia="Times New Roman" w:cstheme="minorHAnsi"/>
+          <w:color w:val="000000" w:themeColor="text1"/>
+          <w:lang w:eastAsia="en-GB"/>
+        </w:rPr>
+        <w:t>inance: how</w:t>
+      </w:r>
+      <w:r>
+        <w:rPr>
+          <w:rFonts w:eastAsia="Times New Roman" w:cstheme="minorHAnsi"/>
           <w:color w:val="24292E"/>
-          <w:sz w:val="24"/>
-          <w:szCs w:val="24"/>
-          <w:lang w:eastAsia="en-GB"/>
-        </w:rPr>
-      </w:pPr>
+          <w:lang w:eastAsia="en-GB"/>
+        </w:rPr>
+        <w:t xml:space="preserve"> much money to spend and liaison</w:t>
+      </w:r>
       <w:r>
         <w:rPr>
           <w:rFonts w:eastAsia="Times New Roman" w:cstheme="minorHAnsi"/>
           <w:color w:val="24292E"/>
-          <w:sz w:val="24"/>
-          <w:szCs w:val="24"/>
-          <w:lang w:eastAsia="en-GB"/>
-        </w:rPr>
-        <w:t>Creation</w:t>
-      </w:r>
-    </w:p>
-    <w:p>
-      <w:pPr>
-        <w:shd w:val="clear" w:color="auto" w:fill="FFFFFF"/>
-        <w:spacing w:before="60" w:after="100" w:afterAutospacing="1" w:line="240" w:lineRule="auto"/>
-        <w:ind w:left="360"/>
+          <w:lang w:eastAsia="en-GB"/>
+        </w:rPr>
+        <w:t xml:space="preserve">’ </w:t>
+      </w:r>
+      <w:r>
         <w:rPr>
           <w:rFonts w:eastAsia="Times New Roman" w:cstheme="minorHAnsi"/>
           <w:color w:val="24292E"/>
           <w:lang w:eastAsia="en-GB"/>
         </w:rPr>
-      </w:pPr>
+        <w:t xml:space="preserve">communication </w:t>
+      </w:r>
+      <w:r>
+        <w:rPr>
+          <w:rFonts w:eastAsia="Times New Roman" w:cstheme="minorHAnsi"/>
+          <w:color w:val="000000" w:themeColor="text1"/>
+          <w:lang w:eastAsia="en-GB"/>
+        </w:rPr>
+        <w:t xml:space="preserve">with people outside of the </w:t>
+      </w:r>
+      <w:r>
+        <w:rPr>
+          <w:rFonts w:eastAsia="Times New Roman" w:cstheme="minorHAnsi"/>
+          <w:color w:val="000000" w:themeColor="text1"/>
+          <w:lang w:eastAsia="en-GB"/>
+        </w:rPr>
+        <w:t>group.</w:t>
+      </w:r>
+    </w:p>
+    <w:p>
+      <w:pPr>
+        <w:pStyle w:val="ListParagraph"/>
+        <w:numPr>
+          <w:ilvl w:val="1"/>
+          <w:numId w:val="13"/>
+        </w:numPr>
+        <w:shd w:val="clear" w:color="auto" w:fill="FFFFFF"/>
+        <w:spacing w:before="60" w:after="100" w:afterAutospacing="1" w:line="240" w:lineRule="auto"/>
+        <w:rPr>
+          <w:rFonts w:eastAsia="Times New Roman" w:cstheme="minorHAnsi"/>
+          <w:color w:val="000000" w:themeColor="text1"/>
+          <w:lang w:eastAsia="en-GB"/>
+        </w:rPr>
+      </w:pPr>
+      <w:r>
+        <w:rPr>
+          <w:rFonts w:eastAsia="Times New Roman" w:cstheme="minorHAnsi"/>
+          <w:color w:val="000000" w:themeColor="text1"/>
+          <w:lang w:eastAsia="en-GB"/>
+        </w:rPr>
+        <w:t>People</w:t>
+      </w:r>
+      <w:r>
+        <w:rPr>
+          <w:rFonts w:eastAsia="Times New Roman" w:cstheme="minorHAnsi"/>
+          <w:color w:val="000000" w:themeColor="text1"/>
+          <w:lang w:eastAsia="en-GB"/>
+        </w:rPr>
+        <w:t>-</w:t>
+      </w:r>
+      <w:r>
+        <w:rPr>
+          <w:rFonts w:eastAsia="Times New Roman" w:cstheme="minorHAnsi"/>
+          <w:color w:val="000000" w:themeColor="text1"/>
+          <w:lang w:eastAsia="en-GB"/>
+        </w:rPr>
+        <w:t xml:space="preserve"> </w:t>
+      </w:r>
+      <w:r>
+        <w:rPr>
+          <w:rFonts w:eastAsia="Times New Roman" w:cstheme="minorHAnsi"/>
+          <w:color w:val="000000" w:themeColor="text1"/>
+          <w:lang w:eastAsia="en-GB"/>
+        </w:rPr>
+        <w:t>R</w:t>
+      </w:r>
+      <w:r>
+        <w:rPr>
+          <w:rFonts w:eastAsia="Times New Roman" w:cstheme="minorHAnsi"/>
+          <w:color w:val="000000" w:themeColor="text1"/>
+          <w:lang w:eastAsia="en-GB"/>
+        </w:rPr>
+        <w:t xml:space="preserve">eviewing and hiring </w:t>
+      </w:r>
+      <w:r>
+        <w:rPr>
+          <w:rFonts w:eastAsia="Times New Roman" w:cstheme="minorHAnsi"/>
+          <w:color w:val="000000" w:themeColor="text1"/>
+          <w:lang w:eastAsia="en-GB"/>
+        </w:rPr>
+        <w:t>staff.</w:t>
+      </w:r>
     </w:p>
     <w:p>
       <w:pPr>
@@ -1409,7 +2641,7 @@
   <w:abstractNum w:abstractNumId="1" w15:restartNumberingAfterBreak="0">
     <w:nsid w:val="0FAB391B"/>
     <w:multiLevelType w:val="hybridMultilevel"/>
-    <w:tmpl w:val="CD0614EE"/>
+    <w:tmpl w:val="7008543A"/>
     <w:lvl w:ilvl="0" w:tplc="0809000F">
       <w:start w:val="1"/>
       <w:numFmt w:val="decimal"/>
@@ -1498,7 +2730,7 @@
   <w:abstractNum w:abstractNumId="2" w15:restartNumberingAfterBreak="0">
     <w:nsid w:val="39BB0C6F"/>
     <w:multiLevelType w:val="hybridMultilevel"/>
-    <w:tmpl w:val="73BEC2FE"/>
+    <w:tmpl w:val="A894AF78"/>
     <w:lvl w:ilvl="0" w:tplc="0809000F">
       <w:start w:val="1"/>
       <w:numFmt w:val="decimal"/>
@@ -1927,9 +3159,687 @@
     </w:lvl>
   </w:abstractNum>
   <w:abstractNum w:abstractNumId="6" w15:restartNumberingAfterBreak="0">
+    <w:nsid w:val="42445CBF"/>
+    <w:multiLevelType w:val="hybridMultilevel"/>
+    <w:tmpl w:val="DD628D5E"/>
+    <w:lvl w:ilvl="0" w:tplc="08090001">
+      <w:start w:val="1"/>
+      <w:numFmt w:val="bullet"/>
+      <w:lvlText w:val=""/>
+      <w:lvlJc w:val="left"/>
+      <w:pPr>
+        <w:ind w:left="720" w:hanging="360"/>
+      </w:pPr>
+      <w:rPr>
+        <w:rFonts w:ascii="Symbol" w:hAnsi="Symbol" w:hint="default"/>
+      </w:rPr>
+    </w:lvl>
+    <w:lvl w:ilvl="1" w:tplc="08090001">
+      <w:start w:val="1"/>
+      <w:numFmt w:val="bullet"/>
+      <w:lvlText w:val=""/>
+      <w:lvlJc w:val="left"/>
+      <w:pPr>
+        <w:ind w:left="1440" w:hanging="360"/>
+      </w:pPr>
+      <w:rPr>
+        <w:rFonts w:ascii="Symbol" w:hAnsi="Symbol" w:hint="default"/>
+      </w:rPr>
+    </w:lvl>
+    <w:lvl w:ilvl="2" w:tplc="08090005" w:tentative="1">
+      <w:start w:val="1"/>
+      <w:numFmt w:val="bullet"/>
+      <w:lvlText w:val=""/>
+      <w:lvlJc w:val="left"/>
+      <w:pPr>
+        <w:ind w:left="2160" w:hanging="360"/>
+      </w:pPr>
+      <w:rPr>
+        <w:rFonts w:ascii="Wingdings" w:hAnsi="Wingdings" w:hint="default"/>
+      </w:rPr>
+    </w:lvl>
+    <w:lvl w:ilvl="3" w:tplc="08090001" w:tentative="1">
+      <w:start w:val="1"/>
+      <w:numFmt w:val="bullet"/>
+      <w:lvlText w:val=""/>
+      <w:lvlJc w:val="left"/>
+      <w:pPr>
+        <w:ind w:left="2880" w:hanging="360"/>
+      </w:pPr>
+      <w:rPr>
+        <w:rFonts w:ascii="Symbol" w:hAnsi="Symbol" w:hint="default"/>
+      </w:rPr>
+    </w:lvl>
+    <w:lvl w:ilvl="4" w:tplc="08090003" w:tentative="1">
+      <w:start w:val="1"/>
+      <w:numFmt w:val="bullet"/>
+      <w:lvlText w:val="o"/>
+      <w:lvlJc w:val="left"/>
+      <w:pPr>
+        <w:ind w:left="3600" w:hanging="360"/>
+      </w:pPr>
+      <w:rPr>
+        <w:rFonts w:ascii="Courier New" w:hAnsi="Courier New" w:cs="Courier New" w:hint="default"/>
+      </w:rPr>
+    </w:lvl>
+    <w:lvl w:ilvl="5" w:tplc="08090005" w:tentative="1">
+      <w:start w:val="1"/>
+      <w:numFmt w:val="bullet"/>
+      <w:lvlText w:val=""/>
+      <w:lvlJc w:val="left"/>
+      <w:pPr>
+        <w:ind w:left="4320" w:hanging="360"/>
+      </w:pPr>
+      <w:rPr>
+        <w:rFonts w:ascii="Wingdings" w:hAnsi="Wingdings" w:hint="default"/>
+      </w:rPr>
+    </w:lvl>
+    <w:lvl w:ilvl="6" w:tplc="08090001" w:tentative="1">
+      <w:start w:val="1"/>
+      <w:numFmt w:val="bullet"/>
+      <w:lvlText w:val=""/>
+      <w:lvlJc w:val="left"/>
+      <w:pPr>
+        <w:ind w:left="5040" w:hanging="360"/>
+      </w:pPr>
+      <w:rPr>
+        <w:rFonts w:ascii="Symbol" w:hAnsi="Symbol" w:hint="default"/>
+      </w:rPr>
+    </w:lvl>
+    <w:lvl w:ilvl="7" w:tplc="08090003" w:tentative="1">
+      <w:start w:val="1"/>
+      <w:numFmt w:val="bullet"/>
+      <w:lvlText w:val="o"/>
+      <w:lvlJc w:val="left"/>
+      <w:pPr>
+        <w:ind w:left="5760" w:hanging="360"/>
+      </w:pPr>
+      <w:rPr>
+        <w:rFonts w:ascii="Courier New" w:hAnsi="Courier New" w:cs="Courier New" w:hint="default"/>
+      </w:rPr>
+    </w:lvl>
+    <w:lvl w:ilvl="8" w:tplc="08090005" w:tentative="1">
+      <w:start w:val="1"/>
+      <w:numFmt w:val="bullet"/>
+      <w:lvlText w:val=""/>
+      <w:lvlJc w:val="left"/>
+      <w:pPr>
+        <w:ind w:left="6480" w:hanging="360"/>
+      </w:pPr>
+      <w:rPr>
+        <w:rFonts w:ascii="Wingdings" w:hAnsi="Wingdings" w:hint="default"/>
+      </w:rPr>
+    </w:lvl>
+  </w:abstractNum>
+  <w:abstractNum w:abstractNumId="7" w15:restartNumberingAfterBreak="0">
+    <w:nsid w:val="471A6BF4"/>
+    <w:multiLevelType w:val="hybridMultilevel"/>
+    <w:tmpl w:val="60F4DFB8"/>
+    <w:lvl w:ilvl="0" w:tplc="08090001">
+      <w:start w:val="1"/>
+      <w:numFmt w:val="bullet"/>
+      <w:lvlText w:val=""/>
+      <w:lvlJc w:val="left"/>
+      <w:pPr>
+        <w:ind w:left="720" w:hanging="360"/>
+      </w:pPr>
+      <w:rPr>
+        <w:rFonts w:ascii="Symbol" w:hAnsi="Symbol" w:hint="default"/>
+      </w:rPr>
+    </w:lvl>
+    <w:lvl w:ilvl="1" w:tplc="08090003">
+      <w:start w:val="1"/>
+      <w:numFmt w:val="bullet"/>
+      <w:lvlText w:val="o"/>
+      <w:lvlJc w:val="left"/>
+      <w:pPr>
+        <w:ind w:left="1440" w:hanging="360"/>
+      </w:pPr>
+      <w:rPr>
+        <w:rFonts w:ascii="Courier New" w:hAnsi="Courier New" w:cs="Courier New" w:hint="default"/>
+      </w:rPr>
+    </w:lvl>
+    <w:lvl w:ilvl="2" w:tplc="08090005" w:tentative="1">
+      <w:start w:val="1"/>
+      <w:numFmt w:val="bullet"/>
+      <w:lvlText w:val=""/>
+      <w:lvlJc w:val="left"/>
+      <w:pPr>
+        <w:ind w:left="2160" w:hanging="360"/>
+      </w:pPr>
+      <w:rPr>
+        <w:rFonts w:ascii="Wingdings" w:hAnsi="Wingdings" w:hint="default"/>
+      </w:rPr>
+    </w:lvl>
+    <w:lvl w:ilvl="3" w:tplc="08090001" w:tentative="1">
+      <w:start w:val="1"/>
+      <w:numFmt w:val="bullet"/>
+      <w:lvlText w:val=""/>
+      <w:lvlJc w:val="left"/>
+      <w:pPr>
+        <w:ind w:left="2880" w:hanging="360"/>
+      </w:pPr>
+      <w:rPr>
+        <w:rFonts w:ascii="Symbol" w:hAnsi="Symbol" w:hint="default"/>
+      </w:rPr>
+    </w:lvl>
+    <w:lvl w:ilvl="4" w:tplc="08090003" w:tentative="1">
+      <w:start w:val="1"/>
+      <w:numFmt w:val="bullet"/>
+      <w:lvlText w:val="o"/>
+      <w:lvlJc w:val="left"/>
+      <w:pPr>
+        <w:ind w:left="3600" w:hanging="360"/>
+      </w:pPr>
+      <w:rPr>
+        <w:rFonts w:ascii="Courier New" w:hAnsi="Courier New" w:cs="Courier New" w:hint="default"/>
+      </w:rPr>
+    </w:lvl>
+    <w:lvl w:ilvl="5" w:tplc="08090005" w:tentative="1">
+      <w:start w:val="1"/>
+      <w:numFmt w:val="bullet"/>
+      <w:lvlText w:val=""/>
+      <w:lvlJc w:val="left"/>
+      <w:pPr>
+        <w:ind w:left="4320" w:hanging="360"/>
+      </w:pPr>
+      <w:rPr>
+        <w:rFonts w:ascii="Wingdings" w:hAnsi="Wingdings" w:hint="default"/>
+      </w:rPr>
+    </w:lvl>
+    <w:lvl w:ilvl="6" w:tplc="08090001" w:tentative="1">
+      <w:start w:val="1"/>
+      <w:numFmt w:val="bullet"/>
+      <w:lvlText w:val=""/>
+      <w:lvlJc w:val="left"/>
+      <w:pPr>
+        <w:ind w:left="5040" w:hanging="360"/>
+      </w:pPr>
+      <w:rPr>
+        <w:rFonts w:ascii="Symbol" w:hAnsi="Symbol" w:hint="default"/>
+      </w:rPr>
+    </w:lvl>
+    <w:lvl w:ilvl="7" w:tplc="08090003" w:tentative="1">
+      <w:start w:val="1"/>
+      <w:numFmt w:val="bullet"/>
+      <w:lvlText w:val="o"/>
+      <w:lvlJc w:val="left"/>
+      <w:pPr>
+        <w:ind w:left="5760" w:hanging="360"/>
+      </w:pPr>
+      <w:rPr>
+        <w:rFonts w:ascii="Courier New" w:hAnsi="Courier New" w:cs="Courier New" w:hint="default"/>
+      </w:rPr>
+    </w:lvl>
+    <w:lvl w:ilvl="8" w:tplc="08090005" w:tentative="1">
+      <w:start w:val="1"/>
+      <w:numFmt w:val="bullet"/>
+      <w:lvlText w:val=""/>
+      <w:lvlJc w:val="left"/>
+      <w:pPr>
+        <w:ind w:left="6480" w:hanging="360"/>
+      </w:pPr>
+      <w:rPr>
+        <w:rFonts w:ascii="Wingdings" w:hAnsi="Wingdings" w:hint="default"/>
+      </w:rPr>
+    </w:lvl>
+  </w:abstractNum>
+  <w:abstractNum w:abstractNumId="8" w15:restartNumberingAfterBreak="0">
+    <w:nsid w:val="53BF0C85"/>
+    <w:multiLevelType w:val="hybridMultilevel"/>
+    <w:tmpl w:val="DA1E4800"/>
+    <w:lvl w:ilvl="0" w:tplc="0809000F">
+      <w:start w:val="1"/>
+      <w:numFmt w:val="decimal"/>
+      <w:lvlText w:val="%1."/>
+      <w:lvlJc w:val="left"/>
+      <w:pPr>
+        <w:ind w:left="1347" w:hanging="360"/>
+      </w:pPr>
+      <w:rPr>
+        <w:rFonts w:hint="default"/>
+      </w:rPr>
+    </w:lvl>
+    <w:lvl w:ilvl="1" w:tplc="08090003" w:tentative="1">
+      <w:start w:val="1"/>
+      <w:numFmt w:val="bullet"/>
+      <w:lvlText w:val="o"/>
+      <w:lvlJc w:val="left"/>
+      <w:pPr>
+        <w:ind w:left="2067" w:hanging="360"/>
+      </w:pPr>
+      <w:rPr>
+        <w:rFonts w:ascii="Courier New" w:hAnsi="Courier New" w:cs="Courier New" w:hint="default"/>
+      </w:rPr>
+    </w:lvl>
+    <w:lvl w:ilvl="2" w:tplc="08090005" w:tentative="1">
+      <w:start w:val="1"/>
+      <w:numFmt w:val="bullet"/>
+      <w:lvlText w:val=""/>
+      <w:lvlJc w:val="left"/>
+      <w:pPr>
+        <w:ind w:left="2787" w:hanging="360"/>
+      </w:pPr>
+      <w:rPr>
+        <w:rFonts w:ascii="Wingdings" w:hAnsi="Wingdings" w:hint="default"/>
+      </w:rPr>
+    </w:lvl>
+    <w:lvl w:ilvl="3" w:tplc="08090001" w:tentative="1">
+      <w:start w:val="1"/>
+      <w:numFmt w:val="bullet"/>
+      <w:lvlText w:val=""/>
+      <w:lvlJc w:val="left"/>
+      <w:pPr>
+        <w:ind w:left="3507" w:hanging="360"/>
+      </w:pPr>
+      <w:rPr>
+        <w:rFonts w:ascii="Symbol" w:hAnsi="Symbol" w:hint="default"/>
+      </w:rPr>
+    </w:lvl>
+    <w:lvl w:ilvl="4" w:tplc="08090003" w:tentative="1">
+      <w:start w:val="1"/>
+      <w:numFmt w:val="bullet"/>
+      <w:lvlText w:val="o"/>
+      <w:lvlJc w:val="left"/>
+      <w:pPr>
+        <w:ind w:left="4227" w:hanging="360"/>
+      </w:pPr>
+      <w:rPr>
+        <w:rFonts w:ascii="Courier New" w:hAnsi="Courier New" w:cs="Courier New" w:hint="default"/>
+      </w:rPr>
+    </w:lvl>
+    <w:lvl w:ilvl="5" w:tplc="08090005" w:tentative="1">
+      <w:start w:val="1"/>
+      <w:numFmt w:val="bullet"/>
+      <w:lvlText w:val=""/>
+      <w:lvlJc w:val="left"/>
+      <w:pPr>
+        <w:ind w:left="4947" w:hanging="360"/>
+      </w:pPr>
+      <w:rPr>
+        <w:rFonts w:ascii="Wingdings" w:hAnsi="Wingdings" w:hint="default"/>
+      </w:rPr>
+    </w:lvl>
+    <w:lvl w:ilvl="6" w:tplc="08090001" w:tentative="1">
+      <w:start w:val="1"/>
+      <w:numFmt w:val="bullet"/>
+      <w:lvlText w:val=""/>
+      <w:lvlJc w:val="left"/>
+      <w:pPr>
+        <w:ind w:left="5667" w:hanging="360"/>
+      </w:pPr>
+      <w:rPr>
+        <w:rFonts w:ascii="Symbol" w:hAnsi="Symbol" w:hint="default"/>
+      </w:rPr>
+    </w:lvl>
+    <w:lvl w:ilvl="7" w:tplc="08090003" w:tentative="1">
+      <w:start w:val="1"/>
+      <w:numFmt w:val="bullet"/>
+      <w:lvlText w:val="o"/>
+      <w:lvlJc w:val="left"/>
+      <w:pPr>
+        <w:ind w:left="6387" w:hanging="360"/>
+      </w:pPr>
+      <w:rPr>
+        <w:rFonts w:ascii="Courier New" w:hAnsi="Courier New" w:cs="Courier New" w:hint="default"/>
+      </w:rPr>
+    </w:lvl>
+    <w:lvl w:ilvl="8" w:tplc="08090005" w:tentative="1">
+      <w:start w:val="1"/>
+      <w:numFmt w:val="bullet"/>
+      <w:lvlText w:val=""/>
+      <w:lvlJc w:val="left"/>
+      <w:pPr>
+        <w:ind w:left="7107" w:hanging="360"/>
+      </w:pPr>
+      <w:rPr>
+        <w:rFonts w:ascii="Wingdings" w:hAnsi="Wingdings" w:hint="default"/>
+      </w:rPr>
+    </w:lvl>
+  </w:abstractNum>
+  <w:abstractNum w:abstractNumId="9" w15:restartNumberingAfterBreak="0">
+    <w:nsid w:val="6089303D"/>
+    <w:multiLevelType w:val="hybridMultilevel"/>
+    <w:tmpl w:val="82F0BF08"/>
+    <w:lvl w:ilvl="0" w:tplc="08090001">
+      <w:start w:val="1"/>
+      <w:numFmt w:val="bullet"/>
+      <w:lvlText w:val=""/>
+      <w:lvlJc w:val="left"/>
+      <w:pPr>
+        <w:ind w:left="1440" w:hanging="360"/>
+      </w:pPr>
+      <w:rPr>
+        <w:rFonts w:ascii="Symbol" w:hAnsi="Symbol" w:hint="default"/>
+      </w:rPr>
+    </w:lvl>
+    <w:lvl w:ilvl="1" w:tplc="08090003" w:tentative="1">
+      <w:start w:val="1"/>
+      <w:numFmt w:val="bullet"/>
+      <w:lvlText w:val="o"/>
+      <w:lvlJc w:val="left"/>
+      <w:pPr>
+        <w:ind w:left="2160" w:hanging="360"/>
+      </w:pPr>
+      <w:rPr>
+        <w:rFonts w:ascii="Courier New" w:hAnsi="Courier New" w:cs="Courier New" w:hint="default"/>
+      </w:rPr>
+    </w:lvl>
+    <w:lvl w:ilvl="2" w:tplc="08090005" w:tentative="1">
+      <w:start w:val="1"/>
+      <w:numFmt w:val="bullet"/>
+      <w:lvlText w:val=""/>
+      <w:lvlJc w:val="left"/>
+      <w:pPr>
+        <w:ind w:left="2880" w:hanging="360"/>
+      </w:pPr>
+      <w:rPr>
+        <w:rFonts w:ascii="Wingdings" w:hAnsi="Wingdings" w:hint="default"/>
+      </w:rPr>
+    </w:lvl>
+    <w:lvl w:ilvl="3" w:tplc="08090001" w:tentative="1">
+      <w:start w:val="1"/>
+      <w:numFmt w:val="bullet"/>
+      <w:lvlText w:val=""/>
+      <w:lvlJc w:val="left"/>
+      <w:pPr>
+        <w:ind w:left="3600" w:hanging="360"/>
+      </w:pPr>
+      <w:rPr>
+        <w:rFonts w:ascii="Symbol" w:hAnsi="Symbol" w:hint="default"/>
+      </w:rPr>
+    </w:lvl>
+    <w:lvl w:ilvl="4" w:tplc="08090003" w:tentative="1">
+      <w:start w:val="1"/>
+      <w:numFmt w:val="bullet"/>
+      <w:lvlText w:val="o"/>
+      <w:lvlJc w:val="left"/>
+      <w:pPr>
+        <w:ind w:left="4320" w:hanging="360"/>
+      </w:pPr>
+      <w:rPr>
+        <w:rFonts w:ascii="Courier New" w:hAnsi="Courier New" w:cs="Courier New" w:hint="default"/>
+      </w:rPr>
+    </w:lvl>
+    <w:lvl w:ilvl="5" w:tplc="08090005" w:tentative="1">
+      <w:start w:val="1"/>
+      <w:numFmt w:val="bullet"/>
+      <w:lvlText w:val=""/>
+      <w:lvlJc w:val="left"/>
+      <w:pPr>
+        <w:ind w:left="5040" w:hanging="360"/>
+      </w:pPr>
+      <w:rPr>
+        <w:rFonts w:ascii="Wingdings" w:hAnsi="Wingdings" w:hint="default"/>
+      </w:rPr>
+    </w:lvl>
+    <w:lvl w:ilvl="6" w:tplc="08090001" w:tentative="1">
+      <w:start w:val="1"/>
+      <w:numFmt w:val="bullet"/>
+      <w:lvlText w:val=""/>
+      <w:lvlJc w:val="left"/>
+      <w:pPr>
+        <w:ind w:left="5760" w:hanging="360"/>
+      </w:pPr>
+      <w:rPr>
+        <w:rFonts w:ascii="Symbol" w:hAnsi="Symbol" w:hint="default"/>
+      </w:rPr>
+    </w:lvl>
+    <w:lvl w:ilvl="7" w:tplc="08090003" w:tentative="1">
+      <w:start w:val="1"/>
+      <w:numFmt w:val="bullet"/>
+      <w:lvlText w:val="o"/>
+      <w:lvlJc w:val="left"/>
+      <w:pPr>
+        <w:ind w:left="6480" w:hanging="360"/>
+      </w:pPr>
+      <w:rPr>
+        <w:rFonts w:ascii="Courier New" w:hAnsi="Courier New" w:cs="Courier New" w:hint="default"/>
+      </w:rPr>
+    </w:lvl>
+    <w:lvl w:ilvl="8" w:tplc="08090005" w:tentative="1">
+      <w:start w:val="1"/>
+      <w:numFmt w:val="bullet"/>
+      <w:lvlText w:val=""/>
+      <w:lvlJc w:val="left"/>
+      <w:pPr>
+        <w:ind w:left="7200" w:hanging="360"/>
+      </w:pPr>
+      <w:rPr>
+        <w:rFonts w:ascii="Wingdings" w:hAnsi="Wingdings" w:hint="default"/>
+      </w:rPr>
+    </w:lvl>
+  </w:abstractNum>
+  <w:abstractNum w:abstractNumId="10" w15:restartNumberingAfterBreak="0">
     <w:nsid w:val="667C6393"/>
     <w:multiLevelType w:val="hybridMultilevel"/>
     <w:tmpl w:val="791E105C"/>
+    <w:lvl w:ilvl="0" w:tplc="08090001">
+      <w:start w:val="1"/>
+      <w:numFmt w:val="bullet"/>
+      <w:lvlText w:val=""/>
+      <w:lvlJc w:val="left"/>
+      <w:pPr>
+        <w:ind w:left="1440" w:hanging="360"/>
+      </w:pPr>
+      <w:rPr>
+        <w:rFonts w:ascii="Symbol" w:hAnsi="Symbol" w:hint="default"/>
+      </w:rPr>
+    </w:lvl>
+    <w:lvl w:ilvl="1" w:tplc="08090003" w:tentative="1">
+      <w:start w:val="1"/>
+      <w:numFmt w:val="bullet"/>
+      <w:lvlText w:val="o"/>
+      <w:lvlJc w:val="left"/>
+      <w:pPr>
+        <w:ind w:left="2160" w:hanging="360"/>
+      </w:pPr>
+      <w:rPr>
+        <w:rFonts w:ascii="Courier New" w:hAnsi="Courier New" w:cs="Courier New" w:hint="default"/>
+      </w:rPr>
+    </w:lvl>
+    <w:lvl w:ilvl="2" w:tplc="08090005" w:tentative="1">
+      <w:start w:val="1"/>
+      <w:numFmt w:val="bullet"/>
+      <w:lvlText w:val=""/>
+      <w:lvlJc w:val="left"/>
+      <w:pPr>
+        <w:ind w:left="2880" w:hanging="360"/>
+      </w:pPr>
+      <w:rPr>
+        <w:rFonts w:ascii="Wingdings" w:hAnsi="Wingdings" w:hint="default"/>
+      </w:rPr>
+    </w:lvl>
+    <w:lvl w:ilvl="3" w:tplc="08090001" w:tentative="1">
+      <w:start w:val="1"/>
+      <w:numFmt w:val="bullet"/>
+      <w:lvlText w:val=""/>
+      <w:lvlJc w:val="left"/>
+      <w:pPr>
+        <w:ind w:left="3600" w:hanging="360"/>
+      </w:pPr>
+      <w:rPr>
+        <w:rFonts w:ascii="Symbol" w:hAnsi="Symbol" w:hint="default"/>
+      </w:rPr>
+    </w:lvl>
+    <w:lvl w:ilvl="4" w:tplc="08090003" w:tentative="1">
+      <w:start w:val="1"/>
+      <w:numFmt w:val="bullet"/>
+      <w:lvlText w:val="o"/>
+      <w:lvlJc w:val="left"/>
+      <w:pPr>
+        <w:ind w:left="4320" w:hanging="360"/>
+      </w:pPr>
+      <w:rPr>
+        <w:rFonts w:ascii="Courier New" w:hAnsi="Courier New" w:cs="Courier New" w:hint="default"/>
+      </w:rPr>
+    </w:lvl>
+    <w:lvl w:ilvl="5" w:tplc="08090005" w:tentative="1">
+      <w:start w:val="1"/>
+      <w:numFmt w:val="bullet"/>
+      <w:lvlText w:val=""/>
+      <w:lvlJc w:val="left"/>
+      <w:pPr>
+        <w:ind w:left="5040" w:hanging="360"/>
+      </w:pPr>
+      <w:rPr>
+        <w:rFonts w:ascii="Wingdings" w:hAnsi="Wingdings" w:hint="default"/>
+      </w:rPr>
+    </w:lvl>
+    <w:lvl w:ilvl="6" w:tplc="08090001" w:tentative="1">
+      <w:start w:val="1"/>
+      <w:numFmt w:val="bullet"/>
+      <w:lvlText w:val=""/>
+      <w:lvlJc w:val="left"/>
+      <w:pPr>
+        <w:ind w:left="5760" w:hanging="360"/>
+      </w:pPr>
+      <w:rPr>
+        <w:rFonts w:ascii="Symbol" w:hAnsi="Symbol" w:hint="default"/>
+      </w:rPr>
+    </w:lvl>
+    <w:lvl w:ilvl="7" w:tplc="08090003" w:tentative="1">
+      <w:start w:val="1"/>
+      <w:numFmt w:val="bullet"/>
+      <w:lvlText w:val="o"/>
+      <w:lvlJc w:val="left"/>
+      <w:pPr>
+        <w:ind w:left="6480" w:hanging="360"/>
+      </w:pPr>
+      <w:rPr>
+        <w:rFonts w:ascii="Courier New" w:hAnsi="Courier New" w:cs="Courier New" w:hint="default"/>
+      </w:rPr>
+    </w:lvl>
+    <w:lvl w:ilvl="8" w:tplc="08090005" w:tentative="1">
+      <w:start w:val="1"/>
+      <w:numFmt w:val="bullet"/>
+      <w:lvlText w:val=""/>
+      <w:lvlJc w:val="left"/>
+      <w:pPr>
+        <w:ind w:left="7200" w:hanging="360"/>
+      </w:pPr>
+      <w:rPr>
+        <w:rFonts w:ascii="Wingdings" w:hAnsi="Wingdings" w:hint="default"/>
+      </w:rPr>
+    </w:lvl>
+  </w:abstractNum>
+  <w:abstractNum w:abstractNumId="11" w15:restartNumberingAfterBreak="0">
+    <w:nsid w:val="72DE73F4"/>
+    <w:multiLevelType w:val="hybridMultilevel"/>
+    <w:tmpl w:val="56F66BAA"/>
+    <w:lvl w:ilvl="0" w:tplc="08090001">
+      <w:start w:val="1"/>
+      <w:numFmt w:val="bullet"/>
+      <w:lvlText w:val=""/>
+      <w:lvlJc w:val="left"/>
+      <w:pPr>
+        <w:ind w:left="1347" w:hanging="360"/>
+      </w:pPr>
+      <w:rPr>
+        <w:rFonts w:ascii="Symbol" w:hAnsi="Symbol" w:hint="default"/>
+      </w:rPr>
+    </w:lvl>
+    <w:lvl w:ilvl="1" w:tplc="08090003" w:tentative="1">
+      <w:start w:val="1"/>
+      <w:numFmt w:val="bullet"/>
+      <w:lvlText w:val="o"/>
+      <w:lvlJc w:val="left"/>
+      <w:pPr>
+        <w:ind w:left="2067" w:hanging="360"/>
+      </w:pPr>
+      <w:rPr>
+        <w:rFonts w:ascii="Courier New" w:hAnsi="Courier New" w:cs="Courier New" w:hint="default"/>
+      </w:rPr>
+    </w:lvl>
+    <w:lvl w:ilvl="2" w:tplc="08090005" w:tentative="1">
+      <w:start w:val="1"/>
+      <w:numFmt w:val="bullet"/>
+      <w:lvlText w:val=""/>
+      <w:lvlJc w:val="left"/>
+      <w:pPr>
+        <w:ind w:left="2787" w:hanging="360"/>
+      </w:pPr>
+      <w:rPr>
+        <w:rFonts w:ascii="Wingdings" w:hAnsi="Wingdings" w:hint="default"/>
+      </w:rPr>
+    </w:lvl>
+    <w:lvl w:ilvl="3" w:tplc="08090001" w:tentative="1">
+      <w:start w:val="1"/>
+      <w:numFmt w:val="bullet"/>
+      <w:lvlText w:val=""/>
+      <w:lvlJc w:val="left"/>
+      <w:pPr>
+        <w:ind w:left="3507" w:hanging="360"/>
+      </w:pPr>
+      <w:rPr>
+        <w:rFonts w:ascii="Symbol" w:hAnsi="Symbol" w:hint="default"/>
+      </w:rPr>
+    </w:lvl>
+    <w:lvl w:ilvl="4" w:tplc="08090003" w:tentative="1">
+      <w:start w:val="1"/>
+      <w:numFmt w:val="bullet"/>
+      <w:lvlText w:val="o"/>
+      <w:lvlJc w:val="left"/>
+      <w:pPr>
+        <w:ind w:left="4227" w:hanging="360"/>
+      </w:pPr>
+      <w:rPr>
+        <w:rFonts w:ascii="Courier New" w:hAnsi="Courier New" w:cs="Courier New" w:hint="default"/>
+      </w:rPr>
+    </w:lvl>
+    <w:lvl w:ilvl="5" w:tplc="08090005" w:tentative="1">
+      <w:start w:val="1"/>
+      <w:numFmt w:val="bullet"/>
+      <w:lvlText w:val=""/>
+      <w:lvlJc w:val="left"/>
+      <w:pPr>
+        <w:ind w:left="4947" w:hanging="360"/>
+      </w:pPr>
+      <w:rPr>
+        <w:rFonts w:ascii="Wingdings" w:hAnsi="Wingdings" w:hint="default"/>
+      </w:rPr>
+    </w:lvl>
+    <w:lvl w:ilvl="6" w:tplc="08090001" w:tentative="1">
+      <w:start w:val="1"/>
+      <w:numFmt w:val="bullet"/>
+      <w:lvlText w:val=""/>
+      <w:lvlJc w:val="left"/>
+      <w:pPr>
+        <w:ind w:left="5667" w:hanging="360"/>
+      </w:pPr>
+      <w:rPr>
+        <w:rFonts w:ascii="Symbol" w:hAnsi="Symbol" w:hint="default"/>
+      </w:rPr>
+    </w:lvl>
+    <w:lvl w:ilvl="7" w:tplc="08090003" w:tentative="1">
+      <w:start w:val="1"/>
+      <w:numFmt w:val="bullet"/>
+      <w:lvlText w:val="o"/>
+      <w:lvlJc w:val="left"/>
+      <w:pPr>
+        <w:ind w:left="6387" w:hanging="360"/>
+      </w:pPr>
+      <w:rPr>
+        <w:rFonts w:ascii="Courier New" w:hAnsi="Courier New" w:cs="Courier New" w:hint="default"/>
+      </w:rPr>
+    </w:lvl>
+    <w:lvl w:ilvl="8" w:tplc="08090005" w:tentative="1">
+      <w:start w:val="1"/>
+      <w:numFmt w:val="bullet"/>
+      <w:lvlText w:val=""/>
+      <w:lvlJc w:val="left"/>
+      <w:pPr>
+        <w:ind w:left="7107" w:hanging="360"/>
+      </w:pPr>
+      <w:rPr>
+        <w:rFonts w:ascii="Wingdings" w:hAnsi="Wingdings" w:hint="default"/>
+      </w:rPr>
+    </w:lvl>
+  </w:abstractNum>
+  <w:abstractNum w:abstractNumId="12" w15:restartNumberingAfterBreak="0">
+    <w:nsid w:val="76D21A61"/>
+    <w:multiLevelType w:val="hybridMultilevel"/>
+    <w:tmpl w:val="779C1466"/>
     <w:lvl w:ilvl="0" w:tplc="08090001">
       <w:start w:val="1"/>
       <w:numFmt w:val="bullet"/>
@@ -2052,13 +3962,31 @@
     <w:abstractNumId w:val="4"/>
   </w:num>
   <w:num w:numId="5">
-    <w:abstractNumId w:val="6"/>
+    <w:abstractNumId w:val="10"/>
   </w:num>
   <w:num w:numId="6">
     <w:abstractNumId w:val="3"/>
   </w:num>
   <w:num w:numId="7">
     <w:abstractNumId w:val="2"/>
+  </w:num>
+  <w:num w:numId="8">
+    <w:abstractNumId w:val="7"/>
+  </w:num>
+  <w:num w:numId="9">
+    <w:abstractNumId w:val="11"/>
+  </w:num>
+  <w:num w:numId="10">
+    <w:abstractNumId w:val="8"/>
+  </w:num>
+  <w:num w:numId="11">
+    <w:abstractNumId w:val="12"/>
+  </w:num>
+  <w:num w:numId="12">
+    <w:abstractNumId w:val="9"/>
+  </w:num>
+  <w:num w:numId="13">
+    <w:abstractNumId w:val="6"/>
   </w:num>
 </w:numbering>
 </file>

</xml_diff>